<commit_message>
Add Section 6: Intuit Developer Portal sandbox vs production guide
New section explains how BBS uses one developer app for all clients,
the difference between sandbox and production environments, where to
find keys, how to complete the App Assessment, how to switch from
sandbox to production, and what happens during client authorization.
Also added related troubleshooting entries (redirect_uri errors,
sandbox data confusion, wrong QBO company).

Co-Authored-By: Claude Opus 4.6 <noreply@anthropic.com>
</commit_message>
<xml_diff>
--- a/Bayshore_QBO_Pipeline_Guide.docx
+++ b/Bayshore_QBO_Pipeline_Guide.docx
@@ -101,47 +101,52 @@
     </w:p>
     <w:p>
       <w:r>
-        <w:t>6. Step-by-Step: Onboard Tampa Fence (Pilot)</w:t>
-      </w:r>
-    </w:p>
-    <w:p>
-      <w:r>
-        <w:t>7. Step-by-Step: Build the Power BI Report</w:t>
-      </w:r>
-    </w:p>
-    <w:p>
-      <w:r>
-        <w:t>8. Step-by-Step: Deploy to Azure (Production)</w:t>
-      </w:r>
-    </w:p>
-    <w:p>
-      <w:r>
-        <w:t>9. Step-by-Step: Add a New Client</w:t>
-      </w:r>
-    </w:p>
-    <w:p>
-      <w:r>
-        <w:t>10. Ongoing Maintenance &amp; Monitoring</w:t>
-      </w:r>
-    </w:p>
-    <w:p>
-      <w:r>
-        <w:t>11. Power BI Report Design (8 Pages)</w:t>
-      </w:r>
-    </w:p>
-    <w:p>
-      <w:r>
-        <w:t>12. DAX Measures Reference</w:t>
-      </w:r>
-    </w:p>
-    <w:p>
-      <w:r>
-        <w:t>13. Cost Breakdown</w:t>
-      </w:r>
-    </w:p>
-    <w:p>
-      <w:r>
-        <w:t>14. Troubleshooting</w:t>
+        <w:t>6. Intuit Developer Portal: Sandbox vs Production</w:t>
+      </w:r>
+    </w:p>
+    <w:p>
+      <w:r>
+        <w:t>7. Step-by-Step: Onboard Tampa Fence (Pilot)</w:t>
+      </w:r>
+    </w:p>
+    <w:p>
+      <w:r>
+        <w:t>8. Step-by-Step: Build the Power BI Report</w:t>
+      </w:r>
+    </w:p>
+    <w:p>
+      <w:r>
+        <w:t>9. Step-by-Step: Deploy to Azure (Production)</w:t>
+      </w:r>
+    </w:p>
+    <w:p>
+      <w:r>
+        <w:t>10. Step-by-Step: Add a New Client</w:t>
+      </w:r>
+    </w:p>
+    <w:p>
+      <w:r>
+        <w:t>11. Ongoing Maintenance &amp; Monitoring</w:t>
+      </w:r>
+    </w:p>
+    <w:p>
+      <w:r>
+        <w:t>12. Power BI Report Design (8 Pages)</w:t>
+      </w:r>
+    </w:p>
+    <w:p>
+      <w:r>
+        <w:t>13. DAX Measures Reference</w:t>
+      </w:r>
+    </w:p>
+    <w:p>
+      <w:r>
+        <w:t>14. Cost Breakdown</w:t>
+      </w:r>
+    </w:p>
+    <w:p>
+      <w:r>
+        <w:t>15. Troubleshooting</w:t>
       </w:r>
     </w:p>
     <w:p>
@@ -1493,17 +1498,19 @@
       <w:r>
         <w:t>1. In the Explorer panel, click on the .env file to open it in the editor</w:t>
         <w:br/>
-        <w:t>2. Fill in your QuickBooks credentials:</w:t>
-        <w:br/>
-        <w:br/>
-        <w:t xml:space="preserve">    QBO_CLIENT_ID=paste_your_actual_client_id_here</w:t>
-        <w:br/>
-        <w:t xml:space="preserve">    QBO_CLIENT_SECRET=paste_your_actual_client_secret_here</w:t>
+        <w:t>2. For now (sandbox testing), fill in your Development credentials:</w:t>
+        <w:br/>
+        <w:br/>
+        <w:t xml:space="preserve">    QBO_CLIENT_ID=paste_your_DEVELOPMENT_client_id_here</w:t>
+        <w:br/>
+        <w:t xml:space="preserve">    QBO_CLIENT_SECRET=paste_your_DEVELOPMENT_client_secret_here</w:t>
         <w:br/>
         <w:t xml:space="preserve">    QBO_REDIRECT_URI=http://localhost:8080/callback</w:t>
         <w:br/>
-        <w:br/>
-        <w:t xml:space="preserve">   (You get these from your Intuit Developer account - see Section 6, Step 1)</w:t>
+        <w:t xml:space="preserve">    QBO_BASE_URL=https://sandbox-quickbooks.api.intuit.com</w:t>
+        <w:br/>
+        <w:br/>
+        <w:t xml:space="preserve">   (See Section 6 for a full explanation of Development vs Production credentials)</w:t>
         <w:br/>
         <w:br/>
         <w:t>3. For local development, make sure these lines are set:</w:t>
@@ -1521,7 +1528,7 @@
         <w:t xml:space="preserve">   on your computer instead of Azure.</w:t>
         <w:br/>
         <w:br/>
-        <w:t>4. You can leave the Azure settings (AZURE_KEY_VAULT_URL, AZURE_SQL_CONNECTION_STRING, AZURE_STORAGE_CONNECTION_STRING) with their placeholder values for now. They are only needed when you deploy to Azure (Section 8).</w:t>
+        <w:t>4. You can leave the Azure settings (AZURE_KEY_VAULT_URL, AZURE_SQL_CONNECTION_STRING, AZURE_STORAGE_CONNECTION_STRING) with their placeholder values for now. They are only needed when you deploy to Azure (Section 9).</w:t>
         <w:br/>
         <w:br/>
         <w:t>5. Save the file: Ctrl+S</w:t>
@@ -2065,7 +2072,7 @@
         <w:t xml:space="preserve">You're ready! </w:t>
       </w:r>
       <w:r>
-        <w:t>Your local development environment is fully set up. Proceed to Section 6 to onboard Tampa Fence as the pilot client and run your first data pull.</w:t>
+        <w:t>Your local development environment is fully set up. Proceed to Section 6 to understand how the Intuit Developer Portal works, then Section 7 to onboard Tampa Fence.</w:t>
       </w:r>
     </w:p>
     <w:p>
@@ -2078,7 +2085,12 @@
         <w:pStyle w:val="Heading1"/>
       </w:pPr>
       <w:r>
-        <w:t>6. Step-by-Step: Onboard Tampa Fence (Pilot)</w:t>
+        <w:t>6. Intuit Developer Portal: Sandbox vs Production</w:t>
+      </w:r>
+    </w:p>
+    <w:p>
+      <w:r>
+        <w:t>This section explains how the Intuit Developer Portal works, the difference between Sandbox and Production environments, and how Bayshore Biz Solutions uses a single developer app to connect to every client's QuickBooks data. Understanding this is critical before onboarding any real clients.</w:t>
       </w:r>
     </w:p>
     <w:p>
@@ -2086,23 +2098,48 @@
         <w:pStyle w:val="Heading2"/>
       </w:pPr>
       <w:r>
-        <w:t>Step 1: Register your QBO OAuth App (if not already done)</w:t>
-      </w:r>
-    </w:p>
-    <w:p>
-      <w:r>
-        <w:t>Go to https://developer.intuit.com and sign in. Navigate to My Apps. If you already have a production app for Tampa Fence, note the Client ID and Client Secret. If not, create a new app:</w:t>
-        <w:br/>
-        <w:t xml:space="preserve">    - App name: Bayshore QBO Pipeline</w:t>
-        <w:br/>
-        <w:t xml:space="preserve">    - Scopes: com.intuit.quickbooks.accounting</w:t>
-        <w:br/>
-        <w:t xml:space="preserve">    - Redirect URI: http://localhost:8080/callback</w:t>
-        <w:br/>
-        <w:t xml:space="preserve">    - Environment: Production (or Sandbox for testing)</w:t>
-        <w:br/>
-        <w:br/>
-        <w:t>Copy the Client ID and Client Secret into your .env file.</w:t>
+        <w:t>6.1: The Big Picture - How BBS Connects to Client Data</w:t>
+      </w:r>
+    </w:p>
+    <w:p>
+      <w:r>
+        <w:rPr>
+          <w:b/>
+        </w:rPr>
+        <w:t xml:space="preserve">The key concept: </w:t>
+      </w:r>
+      <w:r>
+        <w:t>Bayshore Biz Solutions has ONE app registered in the Intuit Developer Portal. That single app is used to connect to EVERY client's QuickBooks data. You do not create a new app for each client. Instead, each client grants your one app permission to access their data through an OAuth authorization flow (similar to how you click "Sign in with Google" on websites).</w:t>
+      </w:r>
+    </w:p>
+    <w:p/>
+    <w:p>
+      <w:r>
+        <w:t>Here's how it works in practice:</w:t>
+      </w:r>
+    </w:p>
+    <w:p>
+      <w:r>
+        <w:t>1. You (BBS) register one app in the Intuit Developer Portal</w:t>
+        <w:br/>
+        <w:t>2. Intuit gives you a Client ID and Client Secret for that app (like a username and password for the app itself)</w:t>
+        <w:br/>
+        <w:t>3. When you onboard a new client (e.g., Tampa Fence), you run the onboard script</w:t>
+        <w:br/>
+        <w:t>4. The script opens a browser showing the Intuit login page</w:t>
+        <w:br/>
+        <w:t>5. The CLIENT (Tampa Fence's owner) logs into THEIR QuickBooks account in that browser</w:t>
+        <w:br/>
+        <w:t>6. Intuit shows them a screen that says "Bayshore QBO Pipeline wants to access your QuickBooks data"</w:t>
+        <w:br/>
+        <w:t>7. The client clicks "Authorize"</w:t>
+        <w:br/>
+        <w:t>8. Intuit sends your app an access token and refresh token for that specific client</w:t>
+        <w:br/>
+        <w:t>9. Your app uses those tokens to pull that client's data</w:t>
+        <w:br/>
+        <w:br/>
+        <w:t>Each client's tokens are stored separately (keyed by client_id), so the pipeline knows which tokens to use for which client. The client never sees your Client ID or Client Secret - those stay private to BBS.</w:t>
       </w:r>
     </w:p>
     <w:p>
@@ -2110,6 +2147,976 @@
         <w:pStyle w:val="Heading2"/>
       </w:pPr>
       <w:r>
+        <w:t>6.2: Sandbox vs Production - Two Separate Worlds</w:t>
+      </w:r>
+    </w:p>
+    <w:p>
+      <w:r>
+        <w:t>Intuit gives every developer app TWO completely separate environments. Think of them as two parallel universes that never touch each other:</w:t>
+      </w:r>
+    </w:p>
+    <w:p/>
+    <w:p>
+      <w:r>
+        <w:rPr>
+          <w:b/>
+          <w:color w:val="0066CC"/>
+        </w:rPr>
+        <w:t>SANDBOX (Development Environment)</w:t>
+      </w:r>
+    </w:p>
+    <w:p>
+      <w:r>
+        <w:t xml:space="preserve">    What it is: A fake testing environment with made-up data</w:t>
+        <w:br/>
+        <w:t xml:space="preserve">    API URL: https://sandbox-quickbooks.api.intuit.com</w:t>
+        <w:br/>
+        <w:t xml:space="preserve">    Purpose: Lets you test your code without touching any real financial data</w:t>
+        <w:br/>
+        <w:t xml:space="preserve">    Data: Intuit provides pre-loaded sandbox companies with fake invoices, customers, etc.</w:t>
+        <w:br/>
+        <w:t xml:space="preserve">    Keys: Has its own Client ID and Client Secret (found under the "Development" tab)</w:t>
+        <w:br/>
+        <w:t xml:space="preserve">    Redirect URIs: Has its own separate list of allowed redirect URIs</w:t>
+        <w:br/>
+        <w:t xml:space="preserve">    Approval needed: No - works immediately</w:t>
+        <w:br/>
+        <w:t xml:space="preserve">    Cost: Free</w:t>
+        <w:br/>
+        <w:br/>
+        <w:t xml:space="preserve">    Use this for: Initial testing, verifying your code works, development</w:t>
+      </w:r>
+    </w:p>
+    <w:p/>
+    <w:p>
+      <w:r>
+        <w:rPr>
+          <w:b/>
+          <w:color w:val="009900"/>
+        </w:rPr>
+        <w:t>PRODUCTION</w:t>
+      </w:r>
+    </w:p>
+    <w:p>
+      <w:r>
+        <w:t xml:space="preserve">    What it is: The real environment that connects to actual QuickBooks company data</w:t>
+        <w:br/>
+        <w:t xml:space="preserve">    API URL: https://quickbooks.api.intuit.com</w:t>
+        <w:br/>
+        <w:t xml:space="preserve">    Purpose: This is what you use to pull real client data (Tampa Fence, future clients, etc.)</w:t>
+        <w:br/>
+        <w:t xml:space="preserve">    Data: Real financial data from real QuickBooks companies</w:t>
+        <w:br/>
+        <w:t xml:space="preserve">    Keys: Has its own DIFFERENT Client ID and Client Secret (found under the "Production" tab)</w:t>
+        <w:br/>
+        <w:t xml:space="preserve">    Redirect URIs: Has its own separate list of allowed redirect URIs</w:t>
+        <w:br/>
+        <w:t xml:space="preserve">    Approval needed: Yes - you must complete Intuit's App Assessment (see Step 6.4)</w:t>
+        <w:br/>
+        <w:t xml:space="preserve">    Cost: Free (Intuit does not charge for API access)</w:t>
+        <w:br/>
+        <w:br/>
+        <w:t xml:space="preserve">    Use this for: Connecting to Tampa Fence and all future real clients</w:t>
+      </w:r>
+    </w:p>
+    <w:p/>
+    <w:p>
+      <w:r>
+        <w:rPr>
+          <w:b/>
+          <w:color w:val="CC0000"/>
+        </w:rPr>
+        <w:t xml:space="preserve">Critical point: </w:t>
+      </w:r>
+      <w:r>
+        <w:t>Sandbox and Production have DIFFERENT Client IDs and Client Secrets. If you put Sandbox credentials in your .env but point at the Production API URL (or vice versa), nothing will work. The credentials and the API URL must match the same environment.</w:t>
+      </w:r>
+    </w:p>
+    <w:p>
+      <w:pPr>
+        <w:pStyle w:val="Heading2"/>
+      </w:pPr>
+      <w:r>
+        <w:t>6.3: Where to Find Your Keys (Step by Step)</w:t>
+      </w:r>
+    </w:p>
+    <w:p>
+      <w:r>
+        <w:t>1. Go to https://developer.intuit.com and sign in with your Intuit account</w:t>
+        <w:br/>
+        <w:br/>
+        <w:t>2. Click "My Apps" or "Dashboard" in the top navigation</w:t>
+        <w:br/>
+        <w:br/>
+        <w:t>3. Click on your app name (e.g., "Bayshore QBO Pipeline")</w:t>
+        <w:br/>
+        <w:t xml:space="preserve">   - If you haven't created an app yet, see Step 6.5 below</w:t>
+        <w:br/>
+        <w:br/>
+        <w:t>4. Click "Keys &amp; credentials" in the left sidebar</w:t>
+        <w:br/>
+        <w:br/>
+        <w:t>5. At the top of the page, you'll see two tabs:</w:t>
+      </w:r>
+    </w:p>
+    <w:p/>
+    <w:tbl>
+      <w:tblPr>
+        <w:tblStyle w:val="LightShading-Accent1"/>
+        <w:tblW w:type="auto" w:w="0"/>
+        <w:tblLook w:firstColumn="1" w:firstRow="1" w:lastColumn="0" w:lastRow="0" w:noHBand="0" w:noVBand="1" w:val="04A0"/>
+      </w:tblPr>
+      <w:tblGrid>
+        <w:gridCol w:w="2880"/>
+        <w:gridCol w:w="2880"/>
+        <w:gridCol w:w="2880"/>
+      </w:tblGrid>
+      <w:tr>
+        <w:tc>
+          <w:tcPr>
+            <w:tcW w:type="dxa" w:w="2880"/>
+          </w:tcPr>
+          <w:p>
+            <w:r>
+              <w:t>Tab</w:t>
+            </w:r>
+          </w:p>
+        </w:tc>
+        <w:tc>
+          <w:tcPr>
+            <w:tcW w:type="dxa" w:w="2880"/>
+          </w:tcPr>
+          <w:p>
+            <w:r>
+              <w:t>What You'll Find</w:t>
+            </w:r>
+          </w:p>
+        </w:tc>
+        <w:tc>
+          <w:tcPr>
+            <w:tcW w:type="dxa" w:w="2880"/>
+          </w:tcPr>
+          <w:p>
+            <w:r>
+              <w:t>When to Use</w:t>
+            </w:r>
+          </w:p>
+        </w:tc>
+      </w:tr>
+      <w:tr>
+        <w:tc>
+          <w:tcPr>
+            <w:tcW w:type="dxa" w:w="2880"/>
+          </w:tcPr>
+          <w:p>
+            <w:r>
+              <w:t>Development</w:t>
+            </w:r>
+          </w:p>
+        </w:tc>
+        <w:tc>
+          <w:tcPr>
+            <w:tcW w:type="dxa" w:w="2880"/>
+          </w:tcPr>
+          <w:p>
+            <w:r>
+              <w:t>Sandbox Client ID, Sandbox Client Secret, Sandbox Redirect URIs</w:t>
+            </w:r>
+          </w:p>
+        </w:tc>
+        <w:tc>
+          <w:tcPr>
+            <w:tcW w:type="dxa" w:w="2880"/>
+          </w:tcPr>
+          <w:p>
+            <w:r>
+              <w:t>Testing with fake data</w:t>
+            </w:r>
+          </w:p>
+        </w:tc>
+      </w:tr>
+      <w:tr>
+        <w:tc>
+          <w:tcPr>
+            <w:tcW w:type="dxa" w:w="2880"/>
+          </w:tcPr>
+          <w:p>
+            <w:r>
+              <w:t>Production</w:t>
+            </w:r>
+          </w:p>
+        </w:tc>
+        <w:tc>
+          <w:tcPr>
+            <w:tcW w:type="dxa" w:w="2880"/>
+          </w:tcPr>
+          <w:p>
+            <w:r>
+              <w:t>Production Client ID, Production Client Secret, Production Redirect URIs</w:t>
+            </w:r>
+          </w:p>
+        </w:tc>
+        <w:tc>
+          <w:tcPr>
+            <w:tcW w:type="dxa" w:w="2880"/>
+          </w:tcPr>
+          <w:p>
+            <w:r>
+              <w:t>Connecting to real client QBO data</w:t>
+            </w:r>
+          </w:p>
+        </w:tc>
+      </w:tr>
+    </w:tbl>
+    <w:p/>
+    <w:p>
+      <w:r>
+        <w:t>6. Click the tab for the environment you want to use</w:t>
+        <w:br/>
+        <w:br/>
+        <w:t>7. Copy the Client ID and Client Secret from that tab</w:t>
+        <w:br/>
+        <w:t xml:space="preserve">   - The Client Secret may be hidden behind a "Show" button</w:t>
+        <w:br/>
+        <w:t xml:space="preserve">   - Copy them carefully - don't include any extra spaces</w:t>
+        <w:br/>
+        <w:br/>
+        <w:t>8. Make sure you have added your redirect URI under THAT SAME TAB:</w:t>
+        <w:br/>
+        <w:t xml:space="preserve">   http://localhost:8080/callback</w:t>
+        <w:br/>
+        <w:t xml:space="preserve">   - Click "Add URI" if it's not already listed</w:t>
+        <w:br/>
+        <w:t xml:space="preserve">   - Click "Save" after adding it</w:t>
+        <w:br/>
+        <w:br/>
+        <w:t xml:space="preserve">   This is a very common mistake: adding the redirect URI under Development but then trying to use Production keys (or vice versa). The redirect URI must exist under the same tab as the keys you are using.</w:t>
+      </w:r>
+    </w:p>
+    <w:p>
+      <w:pPr>
+        <w:pStyle w:val="Heading2"/>
+      </w:pPr>
+      <w:r>
+        <w:t>6.4: Getting Production Access (App Assessment)</w:t>
+      </w:r>
+    </w:p>
+    <w:p>
+      <w:r>
+        <w:t>Before you can use Production keys to connect to real QuickBooks data, Intuit requires you to complete a short review process called the App Assessment. This is NOT a full app store review - it's a questionnaire to verify you're using the API responsibly.</w:t>
+      </w:r>
+    </w:p>
+    <w:p>
+      <w:r>
+        <w:rPr>
+          <w:b/>
+        </w:rPr>
+        <w:t>How to complete the App Assessment:</w:t>
+      </w:r>
+    </w:p>
+    <w:p>
+      <w:r>
+        <w:t>1. In your app's dashboard on developer.intuit.com, look for a section called "App Assessment" or "Get Production Keys" or a banner that says your Production keys are not yet active</w:t>
+        <w:br/>
+        <w:br/>
+        <w:t>2. Click to start the assessment. Intuit will ask questions like:</w:t>
+        <w:br/>
+        <w:t xml:space="preserve">   - What does your app do? (Answer: Internal data pipeline for CPA/bookkeeping practice to pull client QBO data into Power BI dashboards)</w:t>
+        <w:br/>
+        <w:t xml:space="preserve">   - Who will use it? (Answer: Internal staff at Bayshore Biz Solutions and authorized clients)</w:t>
+        <w:br/>
+        <w:t xml:space="preserve">   - What data do you access? (Answer: Accounting data - invoices, bills, payments, chart of accounts, financial reports)</w:t>
+        <w:br/>
+        <w:t xml:space="preserve">   - Do you store customer data? (Answer: Yes, in a secure Azure SQL database with client isolation and row-level security)</w:t>
+        <w:br/>
+        <w:t xml:space="preserve">   - What scopes do you need? (Answer: com.intuit.quickbooks.accounting)</w:t>
+        <w:br/>
+        <w:br/>
+        <w:t>3. Submit the assessment</w:t>
+        <w:br/>
+        <w:br/>
+        <w:t>4. Intuit typically reviews and approves within 1-3 business days. You'll get an email when it's approved.</w:t>
+        <w:br/>
+        <w:br/>
+        <w:t>5. Once approved, go to Keys &amp; credentials &gt; Production tab. Your Production Client ID and Client Secret will now be active.</w:t>
+      </w:r>
+    </w:p>
+    <w:p/>
+    <w:p>
+      <w:r>
+        <w:rPr>
+          <w:b/>
+        </w:rPr>
+        <w:t xml:space="preserve">Note: </w:t>
+      </w:r>
+      <w:r>
+        <w:t>You only need to complete the App Assessment ONCE for your BBS developer app. After that, you can connect unlimited clients using the same Production keys.</w:t>
+      </w:r>
+    </w:p>
+    <w:p>
+      <w:pPr>
+        <w:pStyle w:val="Heading2"/>
+      </w:pPr>
+      <w:r>
+        <w:t>6.5: Creating Your Intuit Developer App (if not done yet)</w:t>
+      </w:r>
+    </w:p>
+    <w:p>
+      <w:r>
+        <w:t>If you haven't created an app in the Intuit Developer Portal yet, here's how:</w:t>
+      </w:r>
+    </w:p>
+    <w:p>
+      <w:r>
+        <w:t>1. Go to https://developer.intuit.com and sign in (create an account if needed)</w:t>
+        <w:br/>
+        <w:br/>
+        <w:t>2. Click "My Apps" or "Dashboard"</w:t>
+        <w:br/>
+        <w:br/>
+        <w:t>3. Click "Create an App" (or "+ New App")</w:t>
+        <w:br/>
+        <w:br/>
+        <w:t>4. Fill in the details:</w:t>
+        <w:br/>
+        <w:t xml:space="preserve">   - App Name: Bayshore QBO Pipeline (or any name - clients won't see this)</w:t>
+        <w:br/>
+        <w:t xml:space="preserve">   - Select the platform: "QuickBooks Online and Payments"</w:t>
+        <w:br/>
+        <w:t xml:space="preserve">   - Select scope: com.intuit.quickbooks.accounting</w:t>
+        <w:br/>
+        <w:t xml:space="preserve">     (This gives access to all accounting data: invoices, bills, payments, reports, etc.)</w:t>
+        <w:br/>
+        <w:br/>
+        <w:t>5. Click Create</w:t>
+        <w:br/>
+        <w:br/>
+        <w:t>6. You'll land on the app dashboard. Go to "Keys &amp; credentials"</w:t>
+        <w:br/>
+        <w:br/>
+        <w:t>7. Under the Development tab:</w:t>
+        <w:br/>
+        <w:t xml:space="preserve">   - Note your Sandbox Client ID and Client Secret</w:t>
+        <w:br/>
+        <w:t xml:space="preserve">   - Add Redirect URI: http://localhost:8080/callback</w:t>
+        <w:br/>
+        <w:t xml:space="preserve">   - Click Save</w:t>
+        <w:br/>
+        <w:br/>
+        <w:t>8. Under the Production tab:</w:t>
+        <w:br/>
+        <w:t xml:space="preserve">   - Note your Production Client ID and Client Secret (may require App Assessment first)</w:t>
+        <w:br/>
+        <w:t xml:space="preserve">   - Add Redirect URI: http://localhost:8080/callback</w:t>
+        <w:br/>
+        <w:t xml:space="preserve">   - Click Save</w:t>
+      </w:r>
+    </w:p>
+    <w:p>
+      <w:pPr>
+        <w:pStyle w:val="Heading2"/>
+      </w:pPr>
+      <w:r>
+        <w:t>6.6: Switching from Sandbox to Production</w:t>
+      </w:r>
+    </w:p>
+    <w:p>
+      <w:r>
+        <w:t>Once you've tested with sandbox data and are ready to connect to real client data (e.g., Tampa Fence), you need to update THREE things in your .env file:</w:t>
+      </w:r>
+    </w:p>
+    <w:p/>
+    <w:tbl>
+      <w:tblPr>
+        <w:tblStyle w:val="LightShading-Accent1"/>
+        <w:tblW w:type="auto" w:w="0"/>
+        <w:tblLook w:firstColumn="1" w:firstRow="1" w:lastColumn="0" w:lastRow="0" w:noHBand="0" w:noVBand="1" w:val="04A0"/>
+      </w:tblPr>
+      <w:tblGrid>
+        <w:gridCol w:w="2880"/>
+        <w:gridCol w:w="2880"/>
+        <w:gridCol w:w="2880"/>
+      </w:tblGrid>
+      <w:tr>
+        <w:tc>
+          <w:tcPr>
+            <w:tcW w:type="dxa" w:w="2880"/>
+          </w:tcPr>
+          <w:p>
+            <w:r>
+              <w:t>Setting</w:t>
+            </w:r>
+          </w:p>
+        </w:tc>
+        <w:tc>
+          <w:tcPr>
+            <w:tcW w:type="dxa" w:w="2880"/>
+          </w:tcPr>
+          <w:p>
+            <w:r>
+              <w:t>Sandbox Value</w:t>
+            </w:r>
+          </w:p>
+        </w:tc>
+        <w:tc>
+          <w:tcPr>
+            <w:tcW w:type="dxa" w:w="2880"/>
+          </w:tcPr>
+          <w:p>
+            <w:r>
+              <w:t>Production Value</w:t>
+            </w:r>
+          </w:p>
+        </w:tc>
+      </w:tr>
+      <w:tr>
+        <w:tc>
+          <w:tcPr>
+            <w:tcW w:type="dxa" w:w="2880"/>
+          </w:tcPr>
+          <w:p>
+            <w:r>
+              <w:t>QBO_CLIENT_ID</w:t>
+            </w:r>
+          </w:p>
+        </w:tc>
+        <w:tc>
+          <w:tcPr>
+            <w:tcW w:type="dxa" w:w="2880"/>
+          </w:tcPr>
+          <w:p>
+            <w:r>
+              <w:t>Your Development Client ID</w:t>
+            </w:r>
+          </w:p>
+        </w:tc>
+        <w:tc>
+          <w:tcPr>
+            <w:tcW w:type="dxa" w:w="2880"/>
+          </w:tcPr>
+          <w:p>
+            <w:r>
+              <w:t>Your Production Client ID</w:t>
+            </w:r>
+          </w:p>
+        </w:tc>
+      </w:tr>
+      <w:tr>
+        <w:tc>
+          <w:tcPr>
+            <w:tcW w:type="dxa" w:w="2880"/>
+          </w:tcPr>
+          <w:p>
+            <w:r>
+              <w:t>QBO_CLIENT_SECRET</w:t>
+            </w:r>
+          </w:p>
+        </w:tc>
+        <w:tc>
+          <w:tcPr>
+            <w:tcW w:type="dxa" w:w="2880"/>
+          </w:tcPr>
+          <w:p>
+            <w:r>
+              <w:t>Your Development Client Secret</w:t>
+            </w:r>
+          </w:p>
+        </w:tc>
+        <w:tc>
+          <w:tcPr>
+            <w:tcW w:type="dxa" w:w="2880"/>
+          </w:tcPr>
+          <w:p>
+            <w:r>
+              <w:t>Your Production Client Secret</w:t>
+            </w:r>
+          </w:p>
+        </w:tc>
+      </w:tr>
+      <w:tr>
+        <w:tc>
+          <w:tcPr>
+            <w:tcW w:type="dxa" w:w="2880"/>
+          </w:tcPr>
+          <w:p>
+            <w:r>
+              <w:t>QBO_BASE_URL</w:t>
+            </w:r>
+          </w:p>
+        </w:tc>
+        <w:tc>
+          <w:tcPr>
+            <w:tcW w:type="dxa" w:w="2880"/>
+          </w:tcPr>
+          <w:p>
+            <w:r>
+              <w:t>https://sandbox-quickbooks.api.intuit.com</w:t>
+            </w:r>
+          </w:p>
+        </w:tc>
+        <w:tc>
+          <w:tcPr>
+            <w:tcW w:type="dxa" w:w="2880"/>
+          </w:tcPr>
+          <w:p>
+            <w:r>
+              <w:t>https://quickbooks.api.intuit.com</w:t>
+            </w:r>
+          </w:p>
+        </w:tc>
+      </w:tr>
+    </w:tbl>
+    <w:p/>
+    <w:p>
+      <w:r>
+        <w:rPr>
+          <w:b/>
+        </w:rPr>
+        <w:t>Step-by-step to switch:</w:t>
+      </w:r>
+    </w:p>
+    <w:p>
+      <w:r>
+        <w:t>1. Open your .env file in VS Code</w:t>
+        <w:br/>
+        <w:br/>
+        <w:t>2. Replace the QBO_CLIENT_ID value with the one from the Production tab in the Intuit portal</w:t>
+        <w:br/>
+        <w:br/>
+        <w:t>3. Replace the QBO_CLIENT_SECRET value with the one from the Production tab</w:t>
+        <w:br/>
+        <w:br/>
+        <w:t>4. Change QBO_BASE_URL to:</w:t>
+        <w:br/>
+        <w:t xml:space="preserve">   QBO_BASE_URL=https://quickbooks.api.intuit.com</w:t>
+        <w:br/>
+        <w:br/>
+        <w:t xml:space="preserve">   (Remove "sandbox-" from the URL. This is what tells the pipeline to use real data instead of fake sandbox data.)</w:t>
+        <w:br/>
+        <w:br/>
+        <w:t>5. Save the file (Ctrl+S)</w:t>
+        <w:br/>
+        <w:br/>
+        <w:t>6. IMPORTANT: If you previously onboarded clients using sandbox credentials, you need to re-onboard them. Sandbox tokens do not work with the production API. Delete any existing token files in data/tokens/ and the entry in config/clients.json, then re-run the onboard script. The client will need to authorize again through their real QuickBooks account.</w:t>
+      </w:r>
+    </w:p>
+    <w:p/>
+    <w:p>
+      <w:r>
+        <w:rPr>
+          <w:b/>
+        </w:rPr>
+        <w:t>Verify your .env is set correctly for production:</w:t>
+      </w:r>
+    </w:p>
+    <w:p>
+      <w:r>
+        <w:t>Your .env file should look like this for production use:</w:t>
+        <w:br/>
+        <w:br/>
+        <w:t xml:space="preserve">    # QuickBooks OAuth App Credentials (PRODUCTION)</w:t>
+        <w:br/>
+        <w:t xml:space="preserve">    QBO_CLIENT_ID=ABc123your_production_id_here</w:t>
+        <w:br/>
+        <w:t xml:space="preserve">    QBO_CLIENT_SECRET=XYz789your_production_secret_here</w:t>
+        <w:br/>
+        <w:t xml:space="preserve">    QBO_REDIRECT_URI=http://localhost:8080/callback</w:t>
+        <w:br/>
+        <w:br/>
+        <w:t xml:space="preserve">    # QuickBooks API (PRODUCTION - no "sandbox-" in the URL)</w:t>
+        <w:br/>
+        <w:t xml:space="preserve">    QBO_BASE_URL=https://quickbooks.api.intuit.com</w:t>
+        <w:br/>
+        <w:br/>
+        <w:t xml:space="preserve">    # Local dev settings</w:t>
+        <w:br/>
+        <w:t xml:space="preserve">    TOKEN_STORAGE=local</w:t>
+        <w:br/>
+        <w:t xml:space="preserve">    DB_BACKEND=sqlite</w:t>
+        <w:br/>
+        <w:t xml:space="preserve">    LOCAL_DB_PATH=data/dev.db</w:t>
+      </w:r>
+    </w:p>
+    <w:p>
+      <w:pPr>
+        <w:pStyle w:val="Heading2"/>
+      </w:pPr>
+      <w:r>
+        <w:t>6.7: What Happens During Client Authorization</w:t>
+      </w:r>
+    </w:p>
+    <w:p>
+      <w:r>
+        <w:t>When you run the onboard script for a client using Production credentials, here's exactly what happens behind the scenes:</w:t>
+      </w:r>
+    </w:p>
+    <w:p>
+      <w:r>
+        <w:t>1. YOU run: python scripts/onboard_client.py --client-id tampa_fence --name "Tampa Fence"</w:t>
+        <w:br/>
+        <w:br/>
+        <w:t>2. The script starts a temporary local web server on your computer (port 8080)</w:t>
+        <w:br/>
+        <w:br/>
+        <w:t>3. Your browser opens to the Intuit authorization page. The URL includes your Production Client ID so Intuit knows which app is requesting access.</w:t>
+        <w:br/>
+        <w:br/>
+        <w:t>4. THE CLIENT (e.g., Tampa Fence's owner) needs to be at the computer at this point, OR you can do this together over a screen share. They need to:</w:t>
+        <w:br/>
+        <w:t xml:space="preserve">   a. Log into THEIR QuickBooks account (using their own Intuit email and password)</w:t>
+        <w:br/>
+        <w:t xml:space="preserve">   b. If they have multiple QuickBooks companies, select the correct one</w:t>
+        <w:br/>
+        <w:t xml:space="preserve">   c. Review what your app is requesting access to</w:t>
+        <w:br/>
+        <w:t xml:space="preserve">   d. Click "Authorize" or "Connect"</w:t>
+        <w:br/>
+        <w:br/>
+        <w:t>5. Intuit redirects the browser back to http://localhost:8080/callback with:</w:t>
+        <w:br/>
+        <w:t xml:space="preserve">   - An authorization code (temporary, one-time-use)</w:t>
+        <w:br/>
+        <w:t xml:space="preserve">   - The realm_id (a unique ID for that client's QuickBooks company)</w:t>
+        <w:br/>
+        <w:br/>
+        <w:t>6. Your script captures the authorization code and exchanges it with Intuit for:</w:t>
+        <w:br/>
+        <w:t xml:space="preserve">   - An access token (expires every 60 minutes - used for API calls)</w:t>
+        <w:br/>
+        <w:t xml:space="preserve">   - A refresh token (expires after 101 days - used to get new access tokens)</w:t>
+        <w:br/>
+        <w:br/>
+        <w:t>7. The tokens are saved locally in data/tokens/tampa_fence.json</w:t>
+        <w:br/>
+        <w:br/>
+        <w:t>8. From this point on, the pipeline can pull Tampa Fence's data automatically. The client does NOT need to log in again (as long as the pipeline runs at least once every 100 days to keep the refresh token alive).</w:t>
+      </w:r>
+    </w:p>
+    <w:p>
+      <w:pPr>
+        <w:pStyle w:val="Heading2"/>
+      </w:pPr>
+      <w:r>
+        <w:t>6.8: Common Mistakes and How to Avoid Them</w:t>
+      </w:r>
+    </w:p>
+    <w:p>
+      <w:r>
+        <w:rPr>
+          <w:b/>
+        </w:rPr>
+        <w:t>Using Development keys with the Production API URL (or vice versa)</w:t>
+      </w:r>
+    </w:p>
+    <w:p>
+      <w:r>
+        <w:t>The Client ID, Client Secret, and QBO_BASE_URL must all be from the same environment. If you're using Production keys, the URL must be https://quickbooks.api.intuit.com (no "sandbox-"). If you're using Development keys, the URL must be https://sandbox-quickbooks.api.intuit.com.</w:t>
+      </w:r>
+    </w:p>
+    <w:p>
+      <w:r>
+        <w:rPr>
+          <w:b/>
+        </w:rPr>
+        <w:t>Redirect URI added under the wrong tab</w:t>
+      </w:r>
+    </w:p>
+    <w:p>
+      <w:r>
+        <w:t>If you're using Production keys, the redirect URI http://localhost:8080/callback must be listed under the Production tab in the Intuit portal. Adding it only under Development won't work. You need to add it under BOTH tabs if you use both environments.</w:t>
+      </w:r>
+    </w:p>
+    <w:p>
+      <w:r>
+        <w:rPr>
+          <w:b/>
+        </w:rPr>
+        <w:t>Trying to use sandbox tokens with the production API</w:t>
+      </w:r>
+    </w:p>
+    <w:p>
+      <w:r>
+        <w:t>Tokens from one environment don't work in the other. If you switch from Sandbox to Production, you must re-onboard each client so they authorize with the production credentials. Delete any sandbox token files first.</w:t>
+      </w:r>
+    </w:p>
+    <w:p>
+      <w:r>
+        <w:rPr>
+          <w:b/>
+        </w:rPr>
+        <w:t>Client logs into the wrong QuickBooks company</w:t>
+      </w:r>
+    </w:p>
+    <w:p>
+      <w:r>
+        <w:t>If a client has multiple QBO companies (common for business owners), they need to select the correct company during the authorization step. The realm_id in the token file identifies which company was authorized. If it's wrong, re-run the onboard script and have them select the right company.</w:t>
+      </w:r>
+    </w:p>
+    <w:p>
+      <w:r>
+        <w:rPr>
+          <w:b/>
+        </w:rPr>
+        <w:t>Production keys are not active yet</w:t>
+      </w:r>
+    </w:p>
+    <w:p>
+      <w:r>
+        <w:t>If you haven't completed the App Assessment, your Production keys may exist but won't work. You'll get authentication errors. Complete the assessment (Step 6.4) and wait for approval.</w:t>
+      </w:r>
+    </w:p>
+    <w:p>
+      <w:pPr>
+        <w:pStyle w:val="Heading2"/>
+      </w:pPr>
+      <w:r>
+        <w:t>6.9: Quick Decision Guide</w:t>
+      </w:r>
+    </w:p>
+    <w:p>
+      <w:r>
+        <w:t>Use this checklist to decide which environment you should be using:</w:t>
+      </w:r>
+    </w:p>
+    <w:tbl>
+      <w:tblPr>
+        <w:tblStyle w:val="LightShading-Accent1"/>
+        <w:tblW w:type="auto" w:w="0"/>
+        <w:tblLook w:firstColumn="1" w:firstRow="1" w:lastColumn="0" w:lastRow="0" w:noHBand="0" w:noVBand="1" w:val="04A0"/>
+      </w:tblPr>
+      <w:tblGrid>
+        <w:gridCol w:w="2880"/>
+        <w:gridCol w:w="2880"/>
+        <w:gridCol w:w="2880"/>
+      </w:tblGrid>
+      <w:tr>
+        <w:tc>
+          <w:tcPr>
+            <w:tcW w:type="dxa" w:w="2880"/>
+          </w:tcPr>
+          <w:p>
+            <w:r>
+              <w:t>I want to...</w:t>
+            </w:r>
+          </w:p>
+        </w:tc>
+        <w:tc>
+          <w:tcPr>
+            <w:tcW w:type="dxa" w:w="2880"/>
+          </w:tcPr>
+          <w:p>
+            <w:r>
+              <w:t>Use</w:t>
+            </w:r>
+          </w:p>
+        </w:tc>
+        <w:tc>
+          <w:tcPr>
+            <w:tcW w:type="dxa" w:w="2880"/>
+          </w:tcPr>
+          <w:p>
+            <w:r>
+              <w:t>What to put in .env</w:t>
+            </w:r>
+          </w:p>
+        </w:tc>
+      </w:tr>
+      <w:tr>
+        <w:tc>
+          <w:tcPr>
+            <w:tcW w:type="dxa" w:w="2880"/>
+          </w:tcPr>
+          <w:p>
+            <w:r>
+              <w:t>Test my code with fake data</w:t>
+            </w:r>
+          </w:p>
+        </w:tc>
+        <w:tc>
+          <w:tcPr>
+            <w:tcW w:type="dxa" w:w="2880"/>
+          </w:tcPr>
+          <w:p>
+            <w:r>
+              <w:t>Sandbox</w:t>
+            </w:r>
+          </w:p>
+        </w:tc>
+        <w:tc>
+          <w:tcPr>
+            <w:tcW w:type="dxa" w:w="2880"/>
+          </w:tcPr>
+          <w:p>
+            <w:r>
+              <w:t>Development keys + sandbox-quickbooks.api.intuit.com</w:t>
+            </w:r>
+          </w:p>
+        </w:tc>
+      </w:tr>
+      <w:tr>
+        <w:tc>
+          <w:tcPr>
+            <w:tcW w:type="dxa" w:w="2880"/>
+          </w:tcPr>
+          <w:p>
+            <w:r>
+              <w:t>Pull Tampa Fence's real data</w:t>
+            </w:r>
+          </w:p>
+        </w:tc>
+        <w:tc>
+          <w:tcPr>
+            <w:tcW w:type="dxa" w:w="2880"/>
+          </w:tcPr>
+          <w:p>
+            <w:r>
+              <w:t>Production</w:t>
+            </w:r>
+          </w:p>
+        </w:tc>
+        <w:tc>
+          <w:tcPr>
+            <w:tcW w:type="dxa" w:w="2880"/>
+          </w:tcPr>
+          <w:p>
+            <w:r>
+              <w:t>Production keys + quickbooks.api.intuit.com</w:t>
+            </w:r>
+          </w:p>
+        </w:tc>
+      </w:tr>
+      <w:tr>
+        <w:tc>
+          <w:tcPr>
+            <w:tcW w:type="dxa" w:w="2880"/>
+          </w:tcPr>
+          <w:p>
+            <w:r>
+              <w:t>Onboard a new real client</w:t>
+            </w:r>
+          </w:p>
+        </w:tc>
+        <w:tc>
+          <w:tcPr>
+            <w:tcW w:type="dxa" w:w="2880"/>
+          </w:tcPr>
+          <w:p>
+            <w:r>
+              <w:t>Production</w:t>
+            </w:r>
+          </w:p>
+        </w:tc>
+        <w:tc>
+          <w:tcPr>
+            <w:tcW w:type="dxa" w:w="2880"/>
+          </w:tcPr>
+          <w:p>
+            <w:r>
+              <w:t>Production keys + quickbooks.api.intuit.com</w:t>
+            </w:r>
+          </w:p>
+        </w:tc>
+      </w:tr>
+      <w:tr>
+        <w:tc>
+          <w:tcPr>
+            <w:tcW w:type="dxa" w:w="2880"/>
+          </w:tcPr>
+          <w:p>
+            <w:r>
+              <w:t>Debug an issue without affecting real data</w:t>
+            </w:r>
+          </w:p>
+        </w:tc>
+        <w:tc>
+          <w:tcPr>
+            <w:tcW w:type="dxa" w:w="2880"/>
+          </w:tcPr>
+          <w:p>
+            <w:r>
+              <w:t>Sandbox</w:t>
+            </w:r>
+          </w:p>
+        </w:tc>
+        <w:tc>
+          <w:tcPr>
+            <w:tcW w:type="dxa" w:w="2880"/>
+          </w:tcPr>
+          <w:p>
+            <w:r>
+              <w:t>Development keys + sandbox-quickbooks.api.intuit.com</w:t>
+            </w:r>
+          </w:p>
+        </w:tc>
+      </w:tr>
+    </w:tbl>
+    <w:p>
+      <w:r>
+        <w:br w:type="page"/>
+      </w:r>
+    </w:p>
+    <w:p>
+      <w:pPr>
+        <w:pStyle w:val="Heading1"/>
+      </w:pPr>
+      <w:r>
+        <w:t>7. Step-by-Step: Onboard Tampa Fence (Pilot)</w:t>
+      </w:r>
+    </w:p>
+    <w:p>
+      <w:r>
+        <w:t>Now that you understand the difference between Sandbox and Production (Section 6), this section walks you through onboarding Tampa Fence as your first real client.</w:t>
+      </w:r>
+    </w:p>
+    <w:p>
+      <w:r>
+        <w:rPr>
+          <w:b/>
+        </w:rPr>
+        <w:t>Before you start, make sure:</w:t>
+      </w:r>
+    </w:p>
+    <w:p>
+      <w:r>
+        <w:t xml:space="preserve">    - Your .env file has PRODUCTION keys (not sandbox) - see Section 6.6</w:t>
+        <w:br/>
+        <w:t xml:space="preserve">    - QBO_BASE_URL is set to https://quickbooks.api.intuit.com (no "sandbox-")</w:t>
+        <w:br/>
+        <w:t xml:space="preserve">    - Your redirect URI (http://localhost:8080/callback) is added under the Production tab in the Intuit Developer Portal</w:t>
+        <w:br/>
+        <w:t xml:space="preserve">    - Your Production keys are active (App Assessment approved - Section 6.4)</w:t>
+        <w:br/>
+        <w:t xml:space="preserve">    - Tampa Fence's QuickBooks owner is available (they need to click Authorize in the browser)</w:t>
+      </w:r>
+    </w:p>
+    <w:p>
+      <w:pPr>
+        <w:pStyle w:val="Heading2"/>
+      </w:pPr>
+      <w:r>
+        <w:t>Step 1: Verify your .env is set for production</w:t>
+      </w:r>
+    </w:p>
+    <w:p>
+      <w:r>
+        <w:t>In the VS Code terminal, type:</w:t>
+        <w:br/>
+        <w:br/>
+        <w:t xml:space="preserve">    python -c "from config.settings import Settings; s = Settings(); print('Base URL:', s.QBO_BASE_URL); print('Client ID starts with:', s.QBO_CLIENT_ID[:8])"</w:t>
+        <w:br/>
+        <w:br/>
+        <w:t>Verify that:</w:t>
+        <w:br/>
+        <w:t xml:space="preserve">    - Base URL shows https://quickbooks.api.intuit.com (NOT sandbox-quickbooks)</w:t>
+        <w:br/>
+        <w:t xml:space="preserve">    - Client ID starts with the first few characters of your Production Client ID</w:t>
+      </w:r>
+    </w:p>
+    <w:p>
+      <w:pPr>
+        <w:pStyle w:val="Heading2"/>
+      </w:pPr>
+      <w:r>
         <w:t>Step 2: Initialize the database and onboard the client</w:t>
       </w:r>
     </w:p>
@@ -2125,17 +3132,20 @@
       <w:r>
         <w:t>This will:</w:t>
         <w:br/>
-        <w:t xml:space="preserve">    1. Create the SQLite database with all star-schema tables</w:t>
-        <w:br/>
-        <w:t xml:space="preserve">    2. Populate dim_date (2020-2030)</w:t>
+        <w:t xml:space="preserve">    1. Create the SQLite database (data/dev.db) with all star-schema tables</w:t>
+        <w:br/>
+        <w:t xml:space="preserve">    2. Populate the date dimension table (dim_date) with dates from 2020-2030</w:t>
         <w:br/>
         <w:t xml:space="preserve">    3. Open your browser to Intuit's authorization page</w:t>
         <w:br/>
-        <w:t xml:space="preserve">    4. Tampa Fence's owner logs into their QuickBooks and clicks 'Authorize'</w:t>
-        <w:br/>
-        <w:t xml:space="preserve">    5. The callback stores access + refresh tokens locally</w:t>
+        <w:t xml:space="preserve">    4. Tampa Fence's owner logs into THEIR QuickBooks account and clicks 'Authorize'</w:t>
+        <w:br/>
+        <w:t xml:space="preserve">    5. The callback stores access + refresh tokens in data/tokens/tampa_fence.json</w:t>
         <w:br/>
         <w:t xml:space="preserve">    6. The client is registered in config/clients.json</w:t>
+        <w:br/>
+        <w:br/>
+        <w:t>If you see "Authorization successful!" in the browser and "Tokens stored successfully" in the terminal, it worked!</w:t>
       </w:r>
     </w:p>
     <w:p>
@@ -2156,13 +3166,21 @@
     </w:p>
     <w:p>
       <w:r>
-        <w:t>This extracts all 24 entity tables and 9 reports from Tampa Fence's QBO, transforms the data, and loads it into the local SQLite database at data/dev.db. You should see log output like:</w:t>
-        <w:br/>
-        <w:t xml:space="preserve">    Extracting entity: Customer... 15 records</w:t>
-        <w:br/>
-        <w:t xml:space="preserve">    Extracting entity: Invoice... 32 records</w:t>
+        <w:t>This extracts all 24 entity tables and 9 reports from Tampa Fence's REAL QuickBooks data, transforms it, and loads it into the local SQLite database at data/dev.db.</w:t>
+        <w:br/>
+        <w:br/>
+        <w:t>You should see log output like:</w:t>
+        <w:br/>
+        <w:t xml:space="preserve">    Extracting entity: Customer... 47 records</w:t>
+        <w:br/>
+        <w:t xml:space="preserve">    Extracting entity: Invoice... 156 records</w:t>
+        <w:br/>
+        <w:t xml:space="preserve">    Extracting entity: Payment... 89 records</w:t>
         <w:br/>
         <w:t xml:space="preserve">    etc.</w:t>
+        <w:br/>
+        <w:br/>
+        <w:t>The numbers will reflect Tampa Fence's actual data. This may take 1-5 minutes depending on how much data they have.</w:t>
       </w:r>
     </w:p>
     <w:p>
@@ -2170,7 +3188,35 @@
         <w:pStyle w:val="Heading2"/>
       </w:pPr>
       <w:r>
-        <w:t>Step 4: Run the historical backfill (optional)</w:t>
+        <w:t>Step 4: Verify the data loaded</w:t>
+      </w:r>
+    </w:p>
+    <w:p>
+      <w:r>
+        <w:t>If you installed the SQLite Viewer extension (Section 5.2), you can check the data:</w:t>
+        <w:br/>
+        <w:br/>
+        <w:t xml:space="preserve">    1. In the VS Code Explorer panel, navigate to data/dev.db</w:t>
+        <w:br/>
+        <w:t xml:space="preserve">    2. Click on the file - it opens in the SQLite Viewer</w:t>
+        <w:br/>
+        <w:t xml:space="preserve">    3. You should see all the tables (dim_customer, fact_invoice, etc.)</w:t>
+        <w:br/>
+        <w:t xml:space="preserve">    4. Click on a table to see its rows</w:t>
+        <w:br/>
+        <w:br/>
+        <w:t>Alternatively, you can check from the terminal:</w:t>
+        <w:br/>
+        <w:br/>
+        <w:t xml:space="preserve">    python -c "import sqlite3; conn = sqlite3.connect('data/dev.db'); print(conn.execute('SELECT COUNT(*) FROM fact_invoice').fetchone()[0], 'invoices loaded')"</w:t>
+      </w:r>
+    </w:p>
+    <w:p>
+      <w:pPr>
+        <w:pStyle w:val="Heading2"/>
+      </w:pPr>
+      <w:r>
+        <w:t>Step 5: Run the historical backfill (optional)</w:t>
       </w:r>
     </w:p>
     <w:p>
@@ -2183,7 +3229,7 @@
     </w:p>
     <w:p>
       <w:r>
-        <w:t>This pulls P&amp;L, Balance Sheet, and Cash Flow reports for 2023, 2024, and 2025, giving you historical trend data in Power BI.</w:t>
+        <w:t>This pulls P&amp;L, Balance Sheet, and Cash Flow reports for 2023, 2024, 2025, and 2026, giving you historical trend data in Power BI.</w:t>
       </w:r>
     </w:p>
     <w:p>
@@ -2196,7 +3242,7 @@
         <w:pStyle w:val="Heading1"/>
       </w:pPr>
       <w:r>
-        <w:t>7. Step-by-Step: Build the Power BI Report</w:t>
+        <w:t>8. Step-by-Step: Build the Power BI Report</w:t>
       </w:r>
     </w:p>
     <w:p>
@@ -2288,7 +3334,7 @@
     </w:p>
     <w:p>
       <w:r>
-        <w:t>See Section 11 for detailed page-by-page layout specifications.</w:t>
+        <w:t>See Section 12 for detailed page-by-page layout specifications.</w:t>
       </w:r>
     </w:p>
     <w:p>
@@ -2322,7 +3368,7 @@
         <w:pStyle w:val="Heading1"/>
       </w:pPr>
       <w:r>
-        <w:t>8. Step-by-Step: Deploy to Azure (Production)</w:t>
+        <w:t>9. Step-by-Step: Deploy to Azure (Production)</w:t>
       </w:r>
     </w:p>
     <w:p>
@@ -2449,9 +3495,9 @@
         <w:br/>
         <w:t xml:space="preserve">        --settings \</w:t>
         <w:br/>
-        <w:t xml:space="preserve">            QBO_CLIENT_ID=&lt;your_id&gt; \</w:t>
-        <w:br/>
-        <w:t xml:space="preserve">            QBO_CLIENT_SECRET=&lt;your_secret&gt; \</w:t>
+        <w:t xml:space="preserve">            QBO_CLIENT_ID=&lt;your_production_id&gt; \</w:t>
+        <w:br/>
+        <w:t xml:space="preserve">            QBO_CLIENT_SECRET=&lt;your_production_secret&gt; \</w:t>
         <w:br/>
         <w:t xml:space="preserve">            AZURE_KEY_VAULT_URL=https://kv-bayshore-qbo.vault.azure.net/ \</w:t>
         <w:br/>
@@ -2543,42 +3589,48 @@
         <w:pStyle w:val="Heading1"/>
       </w:pPr>
       <w:r>
-        <w:t>9. Step-by-Step: Add a New Client</w:t>
-      </w:r>
-    </w:p>
-    <w:p>
-      <w:r>
-        <w:t>Once the pipeline is running for Tampa Fence, adding a new client takes ~15 minutes:</w:t>
-      </w:r>
-    </w:p>
-    <w:p>
-      <w:r>
-        <w:t>1. Have the client's QuickBooks owner available (they need to authorize access)</w:t>
-      </w:r>
-    </w:p>
-    <w:p>
-      <w:r>
-        <w:t>2. Run: python scripts/onboard_client.py --client-id &lt;new_id&gt; --name "&lt;Company Name&gt;"</w:t>
-      </w:r>
-    </w:p>
-    <w:p>
-      <w:r>
-        <w:t>3. The client logs into QuickBooks in the browser and clicks Authorize</w:t>
-      </w:r>
-    </w:p>
-    <w:p>
-      <w:r>
-        <w:t>4. Run: python -m orchestrator.pipeline --client-id &lt;new_id&gt;</w:t>
-      </w:r>
-    </w:p>
-    <w:p>
-      <w:r>
-        <w:t>5. Run: python scripts/backfill.py --client-id &lt;new_id&gt; --start-year 2023</w:t>
-      </w:r>
-    </w:p>
-    <w:p>
-      <w:r>
-        <w:t>6. Open the .pbit template in Power BI, it loads the new client's data</w:t>
+        <w:t>10. Step-by-Step: Add a New Client</w:t>
+      </w:r>
+    </w:p>
+    <w:p>
+      <w:r>
+        <w:t>Once the pipeline is running for Tampa Fence, adding a new client takes ~15 minutes. Make sure your .env is set to Production (Section 6.6).</w:t>
+      </w:r>
+    </w:p>
+    <w:p>
+      <w:r>
+        <w:t>1. Have the client's QuickBooks owner available (they need to authorize access in the browser)</w:t>
+      </w:r>
+    </w:p>
+    <w:p>
+      <w:r>
+        <w:t>2. In the VS Code terminal, run:</w:t>
+        <w:br/>
+        <w:t xml:space="preserve">   python scripts/onboard_client.py --client-id &lt;new_id&gt; --name "&lt;Company Name&gt;"</w:t>
+      </w:r>
+    </w:p>
+    <w:p>
+      <w:r>
+        <w:t>3. The client logs into THEIR QuickBooks account in the browser and clicks Authorize</w:t>
+      </w:r>
+    </w:p>
+    <w:p>
+      <w:r>
+        <w:t>4. Run the pipeline:</w:t>
+        <w:br/>
+        <w:t xml:space="preserve">   python -m orchestrator.pipeline --client-id &lt;new_id&gt;</w:t>
+      </w:r>
+    </w:p>
+    <w:p>
+      <w:r>
+        <w:t>5. Run the historical backfill:</w:t>
+        <w:br/>
+        <w:t xml:space="preserve">   python scripts/backfill.py --client-id &lt;new_id&gt; --start-year 2023</w:t>
+      </w:r>
+    </w:p>
+    <w:p>
+      <w:r>
+        <w:t>6. Open the .pbit template in Power BI - it loads the new client's data</w:t>
       </w:r>
     </w:p>
     <w:p>
@@ -2591,6 +3643,18 @@
         <w:t>8. Add the client's email to security_user_client_map for RLS</w:t>
       </w:r>
     </w:p>
+    <w:p/>
+    <w:p>
+      <w:r>
+        <w:rPr>
+          <w:b/>
+        </w:rPr>
+        <w:t xml:space="preserve">Remember: </w:t>
+      </w:r>
+      <w:r>
+        <w:t>You use the same BBS developer app (same Production Client ID and Secret) for every client. Each client just authorizes your app to access their data. You never need to create a new Intuit app per client.</w:t>
+      </w:r>
+    </w:p>
     <w:p>
       <w:r>
         <w:br w:type="page"/>
@@ -2601,7 +3665,7 @@
         <w:pStyle w:val="Heading1"/>
       </w:pPr>
       <w:r>
-        <w:t>10. Ongoing Maintenance &amp; Monitoring</w:t>
+        <w:t>11. Ongoing Maintenance &amp; Monitoring</w:t>
       </w:r>
     </w:p>
     <w:p>
@@ -2720,7 +3784,7 @@
         <w:pStyle w:val="Heading1"/>
       </w:pPr>
       <w:r>
-        <w:t>11. Power BI Report Design (8 Pages)</w:t>
+        <w:t>12. Power BI Report Design (8 Pages)</w:t>
       </w:r>
     </w:p>
     <w:p>
@@ -3162,7 +4226,7 @@
         <w:pStyle w:val="Heading1"/>
       </w:pPr>
       <w:r>
-        <w:t>12. DAX Measures Reference</w:t>
+        <w:t>13. DAX Measures Reference</w:t>
       </w:r>
     </w:p>
     <w:p>
@@ -3388,7 +4452,7 @@
         <w:pStyle w:val="Heading1"/>
       </w:pPr>
       <w:r>
-        <w:t>13. Cost Breakdown</w:t>
+        <w:t>14. Cost Breakdown</w:t>
       </w:r>
     </w:p>
     <w:p>
@@ -3657,7 +4721,7 @@
         <w:pStyle w:val="Heading1"/>
       </w:pPr>
       <w:r>
-        <w:t>14. Troubleshooting</w:t>
+        <w:t>15. Troubleshooting</w:t>
       </w:r>
     </w:p>
     <w:p>
@@ -3665,12 +4729,25 @@
         <w:pStyle w:val="Heading3"/>
       </w:pPr>
       <w:r>
+        <w:t>OAuth authorization fails: 'redirect_uri is invalid'</w:t>
+      </w:r>
+    </w:p>
+    <w:p>
+      <w:r>
+        <w:t>This means the redirect URI your code is sending doesn't match what's registered in the Intuit Developer Portal. Fix: Go to developer.intuit.com &gt; Your App &gt; Keys &amp; credentials &gt; click the correct tab (Development or Production, matching your .env keys) &gt; add http://localhost:8080/callback to the Redirect URIs section &gt; Save. The URI must match EXACTLY (no trailing slash, correct http vs https, correct port).</w:t>
+      </w:r>
+    </w:p>
+    <w:p>
+      <w:pPr>
+        <w:pStyle w:val="Heading3"/>
+      </w:pPr>
+      <w:r>
         <w:t>OAuth authorization fails or times out</w:t>
       </w:r>
     </w:p>
     <w:p>
       <w:r>
-        <w:t>Ensure QBO_CLIENT_ID and QBO_CLIENT_SECRET in .env match your Intuit app. Check that the Redirect URI in your Intuit app settings matches QBO_REDIRECT_URI (default: http://localhost:8080/callback). Make sure no other process is using port 8080.</w:t>
+        <w:t>Ensure QBO_CLIENT_ID and QBO_CLIENT_SECRET in .env match your Intuit app AND that they're from the correct tab (Development for sandbox, Production for real data). Check that the Redirect URI is listed under the SAME tab. Make sure no other process is using port 8080.</w:t>
       </w:r>
     </w:p>
     <w:p>
@@ -3678,6 +4755,19 @@
         <w:pStyle w:val="Heading3"/>
       </w:pPr>
       <w:r>
+        <w:t>Getting sandbox/fake data instead of real client data</w:t>
+      </w:r>
+    </w:p>
+    <w:p>
+      <w:r>
+        <w:t>You're using Development (sandbox) credentials. Switch to Production: update QBO_CLIENT_ID and QBO_CLIENT_SECRET to the Production values from the Intuit portal, and change QBO_BASE_URL to https://quickbooks.api.intuit.com (remove "sandbox-"). See Section 6.6 for details. Re-onboard the client after switching.</w:t>
+      </w:r>
+    </w:p>
+    <w:p>
+      <w:pPr>
+        <w:pStyle w:val="Heading3"/>
+      </w:pPr>
+      <w:r>
         <w:t>401/403 errors when pulling QBO data</w:t>
       </w:r>
     </w:p>
@@ -3711,7 +4801,7 @@
     </w:p>
     <w:p>
       <w:r>
-        <w:t>Verify data exists in the database: open data/dev.db in a SQLite viewer and check that tables like fact_invoice have rows. Check that client_id values match between the data and any RLS filters.</w:t>
+        <w:t>Verify data exists in the database: open data/dev.db in the SQLite Viewer extension (or a SQLite viewer) and check that tables like fact_invoice have rows. Check that client_id values match between the data and any RLS filters.</w:t>
       </w:r>
     </w:p>
     <w:p>
@@ -3813,6 +4903,19 @@
         <w:t xml:space="preserve">    2. You ran: pip install -r requirements.txt</w:t>
         <w:br/>
         <w:t xml:space="preserve">    3. Your terminal is in the project folder (C:\Users\sbien\bayshore-qbo-pipeline)</w:t>
+      </w:r>
+    </w:p>
+    <w:p>
+      <w:pPr>
+        <w:pStyle w:val="Heading3"/>
+      </w:pPr>
+      <w:r>
+        <w:t>Client authorized the wrong QuickBooks company</w:t>
+      </w:r>
+    </w:p>
+    <w:p>
+      <w:r>
+        <w:t>If the client has multiple QBO companies and picked the wrong one, delete their token file (data/tokens/&lt;client_id&gt;.json), remove their entry from config/clients.json, and re-run the onboard script. Have them select the correct company when Intuit asks.</w:t>
       </w:r>
     </w:p>
     <w:sectPr>

</xml_diff>

<commit_message>
Restructure guide: sandbox-first testing flow before production
Section 6 is now a full hands-on sandbox walkthrough (create app, get
dev keys, configure .env for sandbox, onboard sandbox test client, run
pipeline, verify data, clean up). Section 7 covers switching to
production (App Assessment, production keys, .env changes, onboard
Tampa Fence with real data). This sandbox-first flow lets you verify
everything works safely before touching real client data.

Co-Authored-By: Claude Opus 4.6 <noreply@anthropic.com>
</commit_message>
<xml_diff>
--- a/Bayshore_QBO_Pipeline_Guide.docx
+++ b/Bayshore_QBO_Pipeline_Guide.docx
@@ -101,12 +101,12 @@
     </w:p>
     <w:p>
       <w:r>
-        <w:t>6. Intuit Developer Portal: Sandbox vs Production</w:t>
-      </w:r>
-    </w:p>
-    <w:p>
-      <w:r>
-        <w:t>7. Step-by-Step: Onboard Tampa Fence (Pilot)</w:t>
+        <w:t>6. Step-by-Step: Test the Pipeline with Sandbox Data</w:t>
+      </w:r>
+    </w:p>
+    <w:p>
+      <w:r>
+        <w:t>7. Step-by-Step: Switch to Production &amp; Onboard Real Clients</w:t>
       </w:r>
     </w:p>
     <w:p>
@@ -802,7 +802,7 @@
         <w:pStyle w:val="ListBullet"/>
       </w:pPr>
       <w:r>
-        <w:t>A .env configuration file pointing at a local SQLite database</w:t>
+        <w:t>A .env configuration file (credentials will be filled in during Section 6)</w:t>
       </w:r>
     </w:p>
     <w:p>
@@ -1491,29 +1491,18 @@
         <w:rPr>
           <w:b/>
         </w:rPr>
-        <w:t>Now edit the .env file:</w:t>
+        <w:t>Now set the local development settings:</w:t>
       </w:r>
     </w:p>
     <w:p>
       <w:r>
         <w:t>1. In the Explorer panel, click on the .env file to open it in the editor</w:t>
         <w:br/>
-        <w:t>2. For now (sandbox testing), fill in your Development credentials:</w:t>
-        <w:br/>
-        <w:br/>
-        <w:t xml:space="preserve">    QBO_CLIENT_ID=paste_your_DEVELOPMENT_client_id_here</w:t>
-        <w:br/>
-        <w:t xml:space="preserve">    QBO_CLIENT_SECRET=paste_your_DEVELOPMENT_client_secret_here</w:t>
-        <w:br/>
-        <w:t xml:space="preserve">    QBO_REDIRECT_URI=http://localhost:8080/callback</w:t>
-        <w:br/>
-        <w:t xml:space="preserve">    QBO_BASE_URL=https://sandbox-quickbooks.api.intuit.com</w:t>
-        <w:br/>
-        <w:br/>
-        <w:t xml:space="preserve">   (See Section 6 for a full explanation of Development vs Production credentials)</w:t>
-        <w:br/>
-        <w:br/>
-        <w:t>3. For local development, make sure these lines are set:</w:t>
+        <w:br/>
+        <w:t>2. For now, leave the QBO credentials as placeholders - we will fill them in during Section 6 when we set up the sandbox.</w:t>
+        <w:br/>
+        <w:br/>
+        <w:t>3. Make sure these lines are set for local development:</w:t>
         <w:br/>
         <w:br/>
         <w:t xml:space="preserve">    TOKEN_STORAGE=local</w:t>
@@ -1637,33 +1626,6 @@
         <w:br/>
         <w:br/>
         <w:t>This shows every package installed in your virtual environment. Scroll through and verify you see: requests, pandas, pydantic-settings, pyodbc, azure-functions, etc. If any are missing, re-run: pip install -r requirements.txt</w:t>
-      </w:r>
-    </w:p>
-    <w:p/>
-    <w:p>
-      <w:r>
-        <w:rPr>
-          <w:b/>
-        </w:rPr>
-        <w:t>Test 3: Verify the .env file is being read</w:t>
-      </w:r>
-    </w:p>
-    <w:p>
-      <w:r>
-        <w:t>In the VS Code terminal, type:</w:t>
-        <w:br/>
-        <w:br/>
-        <w:t xml:space="preserve">    python -c "from config.settings import Settings; s = Settings(); print('DB backend:', s.DB_BACKEND); print('Token storage:', s.TOKEN_STORAGE)"</w:t>
-        <w:br/>
-        <w:br/>
-        <w:t>Expected output:</w:t>
-        <w:br/>
-        <w:t xml:space="preserve">    DB backend: sqlite</w:t>
-        <w:br/>
-        <w:t xml:space="preserve">    Token storage: local</w:t>
-        <w:br/>
-        <w:br/>
-        <w:t>If you see azure_sql or keyvault instead, open your .env file and make sure DB_BACKEND=sqlite and TOKEN_STORAGE=local are set.</w:t>
       </w:r>
     </w:p>
     <w:p>
@@ -1881,7 +1843,7 @@
           </w:tcPr>
           <w:p>
             <w:r>
-              <w:t>Ctrl+Shift+F - type your search term and it finds every occurrence in every file</w:t>
+              <w:t>Ctrl+Shift+F</w:t>
             </w:r>
           </w:p>
         </w:tc>
@@ -1981,50 +1943,6 @@
           </w:tcPr>
           <w:p>
             <w:r>
-              <w:t>Run the pipeline</w:t>
-            </w:r>
-          </w:p>
-        </w:tc>
-        <w:tc>
-          <w:tcPr>
-            <w:tcW w:type="dxa" w:w="4320"/>
-          </w:tcPr>
-          <w:p>
-            <w:r>
-              <w:t>In the terminal: python -m orchestrator.pipeline --client-id &lt;id&gt;</w:t>
-            </w:r>
-          </w:p>
-        </w:tc>
-      </w:tr>
-      <w:tr>
-        <w:tc>
-          <w:tcPr>
-            <w:tcW w:type="dxa" w:w="4320"/>
-          </w:tcPr>
-          <w:p>
-            <w:r>
-              <w:t>Onboard a client</w:t>
-            </w:r>
-          </w:p>
-        </w:tc>
-        <w:tc>
-          <w:tcPr>
-            <w:tcW w:type="dxa" w:w="4320"/>
-          </w:tcPr>
-          <w:p>
-            <w:r>
-              <w:t>In the terminal: python scripts/onboard_client.py --client-id &lt;id&gt; --name "Name" --init-db</w:t>
-            </w:r>
-          </w:p>
-        </w:tc>
-      </w:tr>
-      <w:tr>
-        <w:tc>
-          <w:tcPr>
-            <w:tcW w:type="dxa" w:w="4320"/>
-          </w:tcPr>
-          <w:p>
-            <w:r>
               <w:t>Activate virtual env</w:t>
             </w:r>
           </w:p>
@@ -2072,7 +1990,7 @@
         <w:t xml:space="preserve">You're ready! </w:t>
       </w:r>
       <w:r>
-        <w:t>Your local development environment is fully set up. Proceed to Section 6 to understand how the Intuit Developer Portal works, then Section 7 to onboard Tampa Fence.</w:t>
+        <w:t>Your local development environment is fully set up. Proceed to Section 6 to connect to Intuit's sandbox and test the full pipeline with fake data.</w:t>
       </w:r>
     </w:p>
     <w:p>
@@ -2085,61 +2003,34 @@
         <w:pStyle w:val="Heading1"/>
       </w:pPr>
       <w:r>
-        <w:t>6. Intuit Developer Portal: Sandbox vs Production</w:t>
-      </w:r>
-    </w:p>
-    <w:p>
-      <w:r>
-        <w:t>This section explains how the Intuit Developer Portal works, the difference between Sandbox and Production environments, and how Bayshore Biz Solutions uses a single developer app to connect to every client's QuickBooks data. Understanding this is critical before onboarding any real clients.</w:t>
-      </w:r>
-    </w:p>
-    <w:p>
-      <w:pPr>
-        <w:pStyle w:val="Heading2"/>
-      </w:pPr>
-      <w:r>
-        <w:t>6.1: The Big Picture - How BBS Connects to Client Data</w:t>
-      </w:r>
-    </w:p>
+        <w:t>6. Step-by-Step: Test the Pipeline with Sandbox Data</w:t>
+      </w:r>
+    </w:p>
+    <w:p>
+      <w:r>
+        <w:t>Before connecting to any real client's QuickBooks data, we are going to test the entire pipeline using Intuit's sandbox environment. The sandbox is a safe practice area that Intuit provides to every developer. It contains a fake QuickBooks company pre-loaded with fake invoices, customers, vendors, and other sample data. Nothing you do in the sandbox affects any real data.</w:t>
+      </w:r>
+    </w:p>
+    <w:p/>
     <w:p>
       <w:r>
         <w:rPr>
           <w:b/>
         </w:rPr>
-        <w:t xml:space="preserve">The key concept: </w:t>
-      </w:r>
-      <w:r>
-        <w:t>Bayshore Biz Solutions has ONE app registered in the Intuit Developer Portal. That single app is used to connect to EVERY client's QuickBooks data. You do not create a new app for each client. Instead, each client grants your one app permission to access their data through an OAuth authorization flow (similar to how you click "Sign in with Google" on websites).</w:t>
-      </w:r>
-    </w:p>
-    <w:p/>
-    <w:p>
-      <w:r>
-        <w:t>Here's how it works in practice:</w:t>
-      </w:r>
-    </w:p>
-    <w:p>
-      <w:r>
-        <w:t>1. You (BBS) register one app in the Intuit Developer Portal</w:t>
-        <w:br/>
-        <w:t>2. Intuit gives you a Client ID and Client Secret for that app (like a username and password for the app itself)</w:t>
-        <w:br/>
-        <w:t>3. When you onboard a new client (e.g., Tampa Fence), you run the onboard script</w:t>
-        <w:br/>
-        <w:t>4. The script opens a browser showing the Intuit login page</w:t>
-        <w:br/>
-        <w:t>5. The CLIENT (Tampa Fence's owner) logs into THEIR QuickBooks account in that browser</w:t>
-        <w:br/>
-        <w:t>6. Intuit shows them a screen that says "Bayshore QBO Pipeline wants to access your QuickBooks data"</w:t>
-        <w:br/>
-        <w:t>7. The client clicks "Authorize"</w:t>
-        <w:br/>
-        <w:t>8. Intuit sends your app an access token and refresh token for that specific client</w:t>
-        <w:br/>
-        <w:t>9. Your app uses those tokens to pull that client's data</w:t>
-        <w:br/>
-        <w:br/>
-        <w:t>Each client's tokens are stored separately (keyed by client_id), so the pipeline knows which tokens to use for which client. The client never sees your Client ID or Client Secret - those stay private to BBS.</w:t>
+        <w:t>Why test with sandbox first?</w:t>
+      </w:r>
+    </w:p>
+    <w:p>
+      <w:r>
+        <w:t xml:space="preserve">    - It confirms your code, virtual environment, and configuration all work correctly</w:t>
+        <w:br/>
+        <w:t xml:space="preserve">    - You can see real data flowing through the pipeline without risking anything</w:t>
+        <w:br/>
+        <w:t xml:space="preserve">    - It does not require a real client to be present to authorize</w:t>
+        <w:br/>
+        <w:t xml:space="preserve">    - If something breaks, there are zero consequences</w:t>
+        <w:br/>
+        <w:t xml:space="preserve">    - Sandbox access works immediately - no approval process needed</w:t>
       </w:r>
     </w:p>
     <w:p>
@@ -2147,116 +2038,12 @@
         <w:pStyle w:val="Heading2"/>
       </w:pPr>
       <w:r>
-        <w:t>6.2: Sandbox vs Production - Two Separate Worlds</w:t>
-      </w:r>
-    </w:p>
-    <w:p>
-      <w:r>
-        <w:t>Intuit gives every developer app TWO completely separate environments. Think of them as two parallel universes that never touch each other:</w:t>
-      </w:r>
-    </w:p>
-    <w:p/>
-    <w:p>
-      <w:r>
-        <w:rPr>
-          <w:b/>
-          <w:color w:val="0066CC"/>
-        </w:rPr>
-        <w:t>SANDBOX (Development Environment)</w:t>
-      </w:r>
-    </w:p>
-    <w:p>
-      <w:r>
-        <w:t xml:space="preserve">    What it is: A fake testing environment with made-up data</w:t>
-        <w:br/>
-        <w:t xml:space="preserve">    API URL: https://sandbox-quickbooks.api.intuit.com</w:t>
-        <w:br/>
-        <w:t xml:space="preserve">    Purpose: Lets you test your code without touching any real financial data</w:t>
-        <w:br/>
-        <w:t xml:space="preserve">    Data: Intuit provides pre-loaded sandbox companies with fake invoices, customers, etc.</w:t>
-        <w:br/>
-        <w:t xml:space="preserve">    Keys: Has its own Client ID and Client Secret (found under the "Development" tab)</w:t>
-        <w:br/>
-        <w:t xml:space="preserve">    Redirect URIs: Has its own separate list of allowed redirect URIs</w:t>
-        <w:br/>
-        <w:t xml:space="preserve">    Approval needed: No - works immediately</w:t>
-        <w:br/>
-        <w:t xml:space="preserve">    Cost: Free</w:t>
-        <w:br/>
-        <w:br/>
-        <w:t xml:space="preserve">    Use this for: Initial testing, verifying your code works, development</w:t>
-      </w:r>
-    </w:p>
-    <w:p/>
-    <w:p>
-      <w:r>
-        <w:rPr>
-          <w:b/>
-          <w:color w:val="009900"/>
-        </w:rPr>
-        <w:t>PRODUCTION</w:t>
-      </w:r>
-    </w:p>
-    <w:p>
-      <w:r>
-        <w:t xml:space="preserve">    What it is: The real environment that connects to actual QuickBooks company data</w:t>
-        <w:br/>
-        <w:t xml:space="preserve">    API URL: https://quickbooks.api.intuit.com</w:t>
-        <w:br/>
-        <w:t xml:space="preserve">    Purpose: This is what you use to pull real client data (Tampa Fence, future clients, etc.)</w:t>
-        <w:br/>
-        <w:t xml:space="preserve">    Data: Real financial data from real QuickBooks companies</w:t>
-        <w:br/>
-        <w:t xml:space="preserve">    Keys: Has its own DIFFERENT Client ID and Client Secret (found under the "Production" tab)</w:t>
-        <w:br/>
-        <w:t xml:space="preserve">    Redirect URIs: Has its own separate list of allowed redirect URIs</w:t>
-        <w:br/>
-        <w:t xml:space="preserve">    Approval needed: Yes - you must complete Intuit's App Assessment (see Step 6.4)</w:t>
-        <w:br/>
-        <w:t xml:space="preserve">    Cost: Free (Intuit does not charge for API access)</w:t>
-        <w:br/>
-        <w:br/>
-        <w:t xml:space="preserve">    Use this for: Connecting to Tampa Fence and all future real clients</w:t>
-      </w:r>
-    </w:p>
-    <w:p/>
-    <w:p>
-      <w:r>
-        <w:rPr>
-          <w:b/>
-          <w:color w:val="CC0000"/>
-        </w:rPr>
-        <w:t xml:space="preserve">Critical point: </w:t>
-      </w:r>
-      <w:r>
-        <w:t>Sandbox and Production have DIFFERENT Client IDs and Client Secrets. If you put Sandbox credentials in your .env but point at the Production API URL (or vice versa), nothing will work. The credentials and the API URL must match the same environment.</w:t>
-      </w:r>
-    </w:p>
-    <w:p>
-      <w:pPr>
-        <w:pStyle w:val="Heading2"/>
-      </w:pPr>
-      <w:r>
-        <w:t>6.3: Where to Find Your Keys (Step by Step)</w:t>
-      </w:r>
-    </w:p>
-    <w:p>
-      <w:r>
-        <w:t>1. Go to https://developer.intuit.com and sign in with your Intuit account</w:t>
-        <w:br/>
-        <w:br/>
-        <w:t>2. Click "My Apps" or "Dashboard" in the top navigation</w:t>
-        <w:br/>
-        <w:br/>
-        <w:t>3. Click on your app name (e.g., "Bayshore QBO Pipeline")</w:t>
-        <w:br/>
-        <w:t xml:space="preserve">   - If you haven't created an app yet, see Step 6.5 below</w:t>
-        <w:br/>
-        <w:br/>
-        <w:t>4. Click "Keys &amp; credentials" in the left sidebar</w:t>
-        <w:br/>
-        <w:br/>
-        <w:t>5. At the top of the page, you'll see two tabs:</w:t>
+        <w:t>6.1: Understanding Sandbox vs Production</w:t>
+      </w:r>
+    </w:p>
+    <w:p>
+      <w:r>
+        <w:t>Your Intuit Developer app has TWO completely separate environments. Think of them as two parallel universes that never touch each other:</w:t>
       </w:r>
     </w:p>
     <w:p/>
@@ -2277,8 +2064,16 @@
             <w:tcW w:type="dxa" w:w="2880"/>
           </w:tcPr>
           <w:p>
+            <w:r/>
+          </w:p>
+        </w:tc>
+        <w:tc>
+          <w:tcPr>
+            <w:tcW w:type="dxa" w:w="2880"/>
+          </w:tcPr>
+          <w:p>
             <w:r>
-              <w:t>Tab</w:t>
+              <w:t>Sandbox (Development)</w:t>
             </w:r>
           </w:p>
         </w:tc>
@@ -2288,17 +2083,7 @@
           </w:tcPr>
           <w:p>
             <w:r>
-              <w:t>What You'll Find</w:t>
-            </w:r>
-          </w:p>
-        </w:tc>
-        <w:tc>
-          <w:tcPr>
-            <w:tcW w:type="dxa" w:w="2880"/>
-          </w:tcPr>
-          <w:p>
-            <w:r>
-              <w:t>When to Use</w:t>
+              <w:t>Production</w:t>
             </w:r>
           </w:p>
         </w:tc>
@@ -2310,7 +2095,10 @@
           </w:tcPr>
           <w:p>
             <w:r>
-              <w:t>Development</w:t>
+              <w:rPr>
+                <w:b/>
+              </w:rPr>
+              <w:t>What is it?</w:t>
             </w:r>
           </w:p>
         </w:tc>
@@ -2320,7 +2108,7 @@
           </w:tcPr>
           <w:p>
             <w:r>
-              <w:t>Sandbox Client ID, Sandbox Client Secret, Sandbox Redirect URIs</w:t>
+              <w:t>Fake testing environment</w:t>
             </w:r>
           </w:p>
         </w:tc>
@@ -2330,7 +2118,7 @@
           </w:tcPr>
           <w:p>
             <w:r>
-              <w:t>Testing with fake data</w:t>
+              <w:t>Real environment with real data</w:t>
             </w:r>
           </w:p>
         </w:tc>
@@ -2342,7 +2130,10 @@
           </w:tcPr>
           <w:p>
             <w:r>
-              <w:t>Production</w:t>
+              <w:rPr>
+                <w:b/>
+              </w:rPr>
+              <w:t>API URL</w:t>
             </w:r>
           </w:p>
         </w:tc>
@@ -2352,7 +2143,7 @@
           </w:tcPr>
           <w:p>
             <w:r>
-              <w:t>Production Client ID, Production Client Secret, Production Redirect URIs</w:t>
+              <w:t>https://sandbox-quickbooks.api.intuit.com</w:t>
             </w:r>
           </w:p>
         </w:tc>
@@ -2362,7 +2153,217 @@
           </w:tcPr>
           <w:p>
             <w:r>
-              <w:t>Connecting to real client QBO data</w:t>
+              <w:t>https://quickbooks.api.intuit.com</w:t>
+            </w:r>
+          </w:p>
+        </w:tc>
+      </w:tr>
+      <w:tr>
+        <w:tc>
+          <w:tcPr>
+            <w:tcW w:type="dxa" w:w="2880"/>
+          </w:tcPr>
+          <w:p>
+            <w:r>
+              <w:rPr>
+                <w:b/>
+              </w:rPr>
+              <w:t>Data</w:t>
+            </w:r>
+          </w:p>
+        </w:tc>
+        <w:tc>
+          <w:tcPr>
+            <w:tcW w:type="dxa" w:w="2880"/>
+          </w:tcPr>
+          <w:p>
+            <w:r>
+              <w:t>Pre-loaded fake company data from Intuit</w:t>
+            </w:r>
+          </w:p>
+        </w:tc>
+        <w:tc>
+          <w:tcPr>
+            <w:tcW w:type="dxa" w:w="2880"/>
+          </w:tcPr>
+          <w:p>
+            <w:r>
+              <w:t>Real client financial data</w:t>
+            </w:r>
+          </w:p>
+        </w:tc>
+      </w:tr>
+      <w:tr>
+        <w:tc>
+          <w:tcPr>
+            <w:tcW w:type="dxa" w:w="2880"/>
+          </w:tcPr>
+          <w:p>
+            <w:r>
+              <w:rPr>
+                <w:b/>
+              </w:rPr>
+              <w:t>Keys</w:t>
+            </w:r>
+          </w:p>
+        </w:tc>
+        <w:tc>
+          <w:tcPr>
+            <w:tcW w:type="dxa" w:w="2880"/>
+          </w:tcPr>
+          <w:p>
+            <w:r>
+              <w:t>Development Client ID + Secret</w:t>
+            </w:r>
+          </w:p>
+        </w:tc>
+        <w:tc>
+          <w:tcPr>
+            <w:tcW w:type="dxa" w:w="2880"/>
+          </w:tcPr>
+          <w:p>
+            <w:r>
+              <w:t>Production Client ID + Secret (different!)</w:t>
+            </w:r>
+          </w:p>
+        </w:tc>
+      </w:tr>
+      <w:tr>
+        <w:tc>
+          <w:tcPr>
+            <w:tcW w:type="dxa" w:w="2880"/>
+          </w:tcPr>
+          <w:p>
+            <w:r>
+              <w:rPr>
+                <w:b/>
+              </w:rPr>
+              <w:t>Redirect URIs</w:t>
+            </w:r>
+          </w:p>
+        </w:tc>
+        <w:tc>
+          <w:tcPr>
+            <w:tcW w:type="dxa" w:w="2880"/>
+          </w:tcPr>
+          <w:p>
+            <w:r>
+              <w:t>Separate list under Development tab</w:t>
+            </w:r>
+          </w:p>
+        </w:tc>
+        <w:tc>
+          <w:tcPr>
+            <w:tcW w:type="dxa" w:w="2880"/>
+          </w:tcPr>
+          <w:p>
+            <w:r>
+              <w:t>Separate list under Production tab</w:t>
+            </w:r>
+          </w:p>
+        </w:tc>
+      </w:tr>
+      <w:tr>
+        <w:tc>
+          <w:tcPr>
+            <w:tcW w:type="dxa" w:w="2880"/>
+          </w:tcPr>
+          <w:p>
+            <w:r>
+              <w:rPr>
+                <w:b/>
+              </w:rPr>
+              <w:t>Approval needed?</w:t>
+            </w:r>
+          </w:p>
+        </w:tc>
+        <w:tc>
+          <w:tcPr>
+            <w:tcW w:type="dxa" w:w="2880"/>
+          </w:tcPr>
+          <w:p>
+            <w:r>
+              <w:t>No - works immediately</w:t>
+            </w:r>
+          </w:p>
+        </w:tc>
+        <w:tc>
+          <w:tcPr>
+            <w:tcW w:type="dxa" w:w="2880"/>
+          </w:tcPr>
+          <w:p>
+            <w:r>
+              <w:t>Yes - App Assessment required (1-3 days)</w:t>
+            </w:r>
+          </w:p>
+        </w:tc>
+      </w:tr>
+      <w:tr>
+        <w:tc>
+          <w:tcPr>
+            <w:tcW w:type="dxa" w:w="2880"/>
+          </w:tcPr>
+          <w:p>
+            <w:r>
+              <w:rPr>
+                <w:b/>
+              </w:rPr>
+              <w:t>Who authorizes?</w:t>
+            </w:r>
+          </w:p>
+        </w:tc>
+        <w:tc>
+          <w:tcPr>
+            <w:tcW w:type="dxa" w:w="2880"/>
+          </w:tcPr>
+          <w:p>
+            <w:r>
+              <w:t>You, using your own Intuit developer login</w:t>
+            </w:r>
+          </w:p>
+        </w:tc>
+        <w:tc>
+          <w:tcPr>
+            <w:tcW w:type="dxa" w:w="2880"/>
+          </w:tcPr>
+          <w:p>
+            <w:r>
+              <w:t>The CLIENT logs into their real QBO</w:t>
+            </w:r>
+          </w:p>
+        </w:tc>
+      </w:tr>
+      <w:tr>
+        <w:tc>
+          <w:tcPr>
+            <w:tcW w:type="dxa" w:w="2880"/>
+          </w:tcPr>
+          <w:p>
+            <w:r>
+              <w:rPr>
+                <w:b/>
+              </w:rPr>
+              <w:t>Risk</w:t>
+            </w:r>
+          </w:p>
+        </w:tc>
+        <w:tc>
+          <w:tcPr>
+            <w:tcW w:type="dxa" w:w="2880"/>
+          </w:tcPr>
+          <w:p>
+            <w:r>
+              <w:t>Zero - it's all fake data</w:t>
+            </w:r>
+          </w:p>
+        </w:tc>
+        <w:tc>
+          <w:tcPr>
+            <w:tcW w:type="dxa" w:w="2880"/>
+          </w:tcPr>
+          <w:p>
+            <w:r>
+              <w:t>Real data - be careful</w:t>
             </w:r>
           </w:p>
         </w:tc>
@@ -2371,26 +2372,14 @@
     <w:p/>
     <w:p>
       <w:r>
-        <w:t>6. Click the tab for the environment you want to use</w:t>
-        <w:br/>
-        <w:br/>
-        <w:t>7. Copy the Client ID and Client Secret from that tab</w:t>
-        <w:br/>
-        <w:t xml:space="preserve">   - The Client Secret may be hidden behind a "Show" button</w:t>
-        <w:br/>
-        <w:t xml:space="preserve">   - Copy them carefully - don't include any extra spaces</w:t>
-        <w:br/>
-        <w:br/>
-        <w:t>8. Make sure you have added your redirect URI under THAT SAME TAB:</w:t>
-        <w:br/>
-        <w:t xml:space="preserve">   http://localhost:8080/callback</w:t>
-        <w:br/>
-        <w:t xml:space="preserve">   - Click "Add URI" if it's not already listed</w:t>
-        <w:br/>
-        <w:t xml:space="preserve">   - Click "Save" after adding it</w:t>
-        <w:br/>
-        <w:br/>
-        <w:t xml:space="preserve">   This is a very common mistake: adding the redirect URI under Development but then trying to use Production keys (or vice versa). The redirect URI must exist under the same tab as the keys you are using.</w:t>
+        <w:rPr>
+          <w:b/>
+          <w:color w:val="CC0000"/>
+        </w:rPr>
+        <w:t xml:space="preserve">Critical rule: </w:t>
+      </w:r>
+      <w:r>
+        <w:t>The Client ID, Client Secret, and API URL must ALL be from the SAME environment. Mixing sandbox keys with the production URL (or vice versa) will not work.</w:t>
       </w:r>
     </w:p>
     <w:p>
@@ -2398,12 +2387,53 @@
         <w:pStyle w:val="Heading2"/>
       </w:pPr>
       <w:r>
-        <w:t>6.4: Getting Production Access (App Assessment)</w:t>
-      </w:r>
-    </w:p>
-    <w:p>
-      <w:r>
-        <w:t>Before you can use Production keys to connect to real QuickBooks data, Intuit requires you to complete a short review process called the App Assessment. This is NOT a full app store review - it's a questionnaire to verify you're using the API responsibly.</w:t>
+        <w:t>6.2: Create Your Intuit Developer App (if not done yet)</w:t>
+      </w:r>
+    </w:p>
+    <w:p>
+      <w:r>
+        <w:t>If you haven't already created an app in the Intuit Developer Portal, do it now:</w:t>
+      </w:r>
+    </w:p>
+    <w:p>
+      <w:r>
+        <w:t>1. Go to https://developer.intuit.com and sign in (create a free account if needed)</w:t>
+        <w:br/>
+        <w:br/>
+        <w:t>2. Click "My Apps" or "Dashboard" in the top navigation</w:t>
+        <w:br/>
+        <w:br/>
+        <w:t>3. Click "Create an App" (or "+ New App")</w:t>
+        <w:br/>
+        <w:br/>
+        <w:t>4. Fill in the details:</w:t>
+        <w:br/>
+        <w:t xml:space="preserve">    - App Name: Bayshore QBO Pipeline (or any name you like)</w:t>
+        <w:br/>
+        <w:t xml:space="preserve">    - Select platform: "QuickBooks Online and Payments"</w:t>
+        <w:br/>
+        <w:t xml:space="preserve">    - Select scope: com.intuit.quickbooks.accounting</w:t>
+        <w:br/>
+        <w:t xml:space="preserve">      (This gives access to all accounting data: invoices, bills, payments, reports, etc.)</w:t>
+        <w:br/>
+        <w:br/>
+        <w:t>5. Click Create</w:t>
+        <w:br/>
+        <w:br/>
+        <w:t>If you already have an app from earlier setup, just use that one.</w:t>
+      </w:r>
+    </w:p>
+    <w:p>
+      <w:pPr>
+        <w:pStyle w:val="Heading2"/>
+      </w:pPr>
+      <w:r>
+        <w:t>6.3: Get Your Sandbox (Development) Keys</w:t>
+      </w:r>
+    </w:p>
+    <w:p>
+      <w:r>
+        <w:t>Now we need to get the sandbox credentials and configure the redirect URI.</w:t>
       </w:r>
     </w:p>
     <w:p>
@@ -2411,34 +2441,620 @@
         <w:rPr>
           <w:b/>
         </w:rPr>
-        <w:t>How to complete the App Assessment:</w:t>
-      </w:r>
-    </w:p>
-    <w:p>
-      <w:r>
-        <w:t>1. In your app's dashboard on developer.intuit.com, look for a section called "App Assessment" or "Get Production Keys" or a banner that says your Production keys are not yet active</w:t>
-        <w:br/>
-        <w:br/>
-        <w:t>2. Click to start the assessment. Intuit will ask questions like:</w:t>
-        <w:br/>
-        <w:t xml:space="preserve">   - What does your app do? (Answer: Internal data pipeline for CPA/bookkeeping practice to pull client QBO data into Power BI dashboards)</w:t>
-        <w:br/>
-        <w:t xml:space="preserve">   - Who will use it? (Answer: Internal staff at Bayshore Biz Solutions and authorized clients)</w:t>
-        <w:br/>
-        <w:t xml:space="preserve">   - What data do you access? (Answer: Accounting data - invoices, bills, payments, chart of accounts, financial reports)</w:t>
-        <w:br/>
-        <w:t xml:space="preserve">   - Do you store customer data? (Answer: Yes, in a secure Azure SQL database with client isolation and row-level security)</w:t>
-        <w:br/>
-        <w:t xml:space="preserve">   - What scopes do you need? (Answer: com.intuit.quickbooks.accounting)</w:t>
-        <w:br/>
-        <w:br/>
-        <w:t>3. Submit the assessment</w:t>
-        <w:br/>
-        <w:br/>
-        <w:t>4. Intuit typically reviews and approves within 1-3 business days. You'll get an email when it's approved.</w:t>
-        <w:br/>
-        <w:br/>
-        <w:t>5. Once approved, go to Keys &amp; credentials &gt; Production tab. Your Production Client ID and Client Secret will now be active.</w:t>
+        <w:t>Step by step:</w:t>
+      </w:r>
+    </w:p>
+    <w:p>
+      <w:r>
+        <w:t>1. In the Intuit Developer Portal, click on your app name</w:t>
+        <w:br/>
+        <w:br/>
+        <w:t>2. Click "Keys &amp; credentials" in the left sidebar</w:t>
+        <w:br/>
+        <w:br/>
+        <w:t>3. Make sure you are on the "Development" tab at the top of the page</w:t>
+        <w:br/>
+        <w:t xml:space="preserve">   (NOT the "Production" tab - that's for later)</w:t>
+        <w:br/>
+        <w:br/>
+        <w:t>4. You will see:</w:t>
+        <w:br/>
+        <w:t xml:space="preserve">    - Client ID: A long string of letters and numbers (e.g., "ABcDe123...")</w:t>
+        <w:br/>
+        <w:t xml:space="preserve">    - Client Secret: Another long string (may be hidden - click "Show" to reveal it)</w:t>
+        <w:br/>
+        <w:br/>
+        <w:t>5. Copy both of these values. You'll paste them into your .env file in the next step.</w:t>
+        <w:br/>
+        <w:br/>
+        <w:t>6. Scroll down to the "Redirect URIs" section (still under the Development tab)</w:t>
+        <w:br/>
+        <w:br/>
+        <w:t>7. Click "Add URI"</w:t>
+        <w:br/>
+        <w:br/>
+        <w:t>8. Type exactly: http://localhost:8080/callback</w:t>
+        <w:br/>
+        <w:br/>
+        <w:t>9. Click "Save"</w:t>
+        <w:br/>
+        <w:br/>
+        <w:t xml:space="preserve">   This tells Intuit "when a user finishes authorizing, send them back to this address." Since we're running locally, it points to your own computer.</w:t>
+      </w:r>
+    </w:p>
+    <w:p/>
+    <w:p>
+      <w:r>
+        <w:rPr>
+          <w:b/>
+        </w:rPr>
+        <w:t xml:space="preserve">Common mistake: </w:t>
+      </w:r>
+      <w:r>
+        <w:t>Adding the redirect URI under the Production tab but using Development keys. The redirect URI must be listed under the SAME tab as the keys you're using. For sandbox testing, it must be under the Development tab.</w:t>
+      </w:r>
+    </w:p>
+    <w:p>
+      <w:pPr>
+        <w:pStyle w:val="Heading2"/>
+      </w:pPr>
+      <w:r>
+        <w:t>6.4: Configure Your .env File for Sandbox</w:t>
+      </w:r>
+    </w:p>
+    <w:p>
+      <w:r>
+        <w:t>Now open your .env file in VS Code (click on it in the Explorer panel) and update these values:</w:t>
+      </w:r>
+    </w:p>
+    <w:p>
+      <w:r>
+        <w:t xml:space="preserve">    # QuickBooks OAuth App Credentials (SANDBOX / DEVELOPMENT)</w:t>
+        <w:br/>
+        <w:t xml:space="preserve">    QBO_CLIENT_ID=paste_your_Development_Client_ID_here</w:t>
+        <w:br/>
+        <w:t xml:space="preserve">    QBO_CLIENT_SECRET=paste_your_Development_Client_Secret_here</w:t>
+        <w:br/>
+        <w:t xml:space="preserve">    QBO_REDIRECT_URI=http://localhost:8080/callback</w:t>
+        <w:br/>
+        <w:br/>
+        <w:t xml:space="preserve">    # QuickBooks API - SANDBOX (notice "sandbox-" in the URL)</w:t>
+        <w:br/>
+        <w:t xml:space="preserve">    QBO_BASE_URL=https://sandbox-quickbooks.api.intuit.com</w:t>
+        <w:br/>
+        <w:br/>
+        <w:t xml:space="preserve">    # Local development settings</w:t>
+        <w:br/>
+        <w:t xml:space="preserve">    TOKEN_STORAGE=local</w:t>
+        <w:br/>
+        <w:t xml:space="preserve">    DB_BACKEND=sqlite</w:t>
+        <w:br/>
+        <w:t xml:space="preserve">    LOCAL_DB_PATH=data/dev.db</w:t>
+      </w:r>
+    </w:p>
+    <w:p/>
+    <w:p>
+      <w:r>
+        <w:rPr>
+          <w:b/>
+        </w:rPr>
+        <w:t xml:space="preserve">Double-check: </w:t>
+      </w:r>
+      <w:r>
+        <w:t>Make sure QBO_BASE_URL has "sandbox-" in it. This is what tells the pipeline to use Intuit's fake testing environment instead of real data.</w:t>
+      </w:r>
+    </w:p>
+    <w:p/>
+    <w:p>
+      <w:r>
+        <w:t>Save the file: Ctrl+S</w:t>
+      </w:r>
+    </w:p>
+    <w:p/>
+    <w:p>
+      <w:r>
+        <w:rPr>
+          <w:b/>
+        </w:rPr>
+        <w:t>Verify in the terminal:</w:t>
+      </w:r>
+    </w:p>
+    <w:p>
+      <w:r>
+        <w:t xml:space="preserve">    python -c "from config.settings import Settings; s = Settings(); print('Base URL:', s.QBO_BASE_URL); print('Client ID starts with:', s.QBO_CLIENT_ID[:8]+'...')"</w:t>
+        <w:br/>
+        <w:br/>
+        <w:t>You should see:</w:t>
+        <w:br/>
+        <w:t xml:space="preserve">    Base URL: https://sandbox-quickbooks.api.intuit.com</w:t>
+        <w:br/>
+        <w:t xml:space="preserve">    Client ID starts with: ABcDe123...</w:t>
+      </w:r>
+    </w:p>
+    <w:p>
+      <w:pPr>
+        <w:pStyle w:val="Heading2"/>
+      </w:pPr>
+      <w:r>
+        <w:t>6.5: Onboard a Sandbox Test Client</w:t>
+      </w:r>
+    </w:p>
+    <w:p>
+      <w:r>
+        <w:t>Now we'll run the onboard script to connect to Intuit's sandbox company and create the local database. This is the same command you'll use for real clients later - we're just testing it with fake data first.</w:t>
+      </w:r>
+    </w:p>
+    <w:p>
+      <w:r>
+        <w:rPr>
+          <w:b/>
+        </w:rPr>
+        <w:t>In the VS Code terminal, type:</w:t>
+      </w:r>
+    </w:p>
+    <w:p>
+      <w:r>
+        <w:t xml:space="preserve">    python scripts/onboard_client.py --client-id sandbox_test --name "Sandbox Company" --industry "Testing" --init-db</w:t>
+      </w:r>
+    </w:p>
+    <w:p>
+      <w:r>
+        <w:t>What happens next:</w:t>
+        <w:br/>
+        <w:br/>
+        <w:t>1. The script creates a SQLite database file at data/dev.db with all the star-schema tables (dimensions, facts, date table)</w:t>
+        <w:br/>
+        <w:br/>
+        <w:t>2. Your browser opens to the Intuit authorization page</w:t>
+        <w:br/>
+        <w:br/>
+        <w:t>3. You will see an Intuit login page. Log in with YOUR OWN Intuit developer account (the same account you use for developer.intuit.com).</w:t>
+        <w:br/>
+        <w:t xml:space="preserve">   - For sandbox, YOU are the one logging in (unlike production, where the client logs in)</w:t>
+        <w:br/>
+        <w:br/>
+        <w:t>4. Intuit may show you a list of sandbox companies. Select one.</w:t>
+        <w:br/>
+        <w:br/>
+        <w:t>5. Click "Authorize" or "Connect"</w:t>
+        <w:br/>
+        <w:br/>
+        <w:t>6. The browser shows "Authorization successful! You can close this window."</w:t>
+        <w:br/>
+        <w:br/>
+        <w:t>7. Back in the VS Code terminal, you should see:</w:t>
+        <w:br/>
+        <w:t xml:space="preserve">    Authorization code received for realm: 9341455131595778</w:t>
+        <w:br/>
+        <w:t xml:space="preserve">    Tokens stored successfully for client: sandbox_test</w:t>
+        <w:br/>
+        <w:t xml:space="preserve">    Client onboarded successfully:</w:t>
+        <w:br/>
+        <w:t xml:space="preserve">      ID:       sandbox_test</w:t>
+        <w:br/>
+        <w:t xml:space="preserve">      Name:     Sandbox Company</w:t>
+        <w:br/>
+        <w:t xml:space="preserve">      Realm:    9341455131595778</w:t>
+      </w:r>
+    </w:p>
+    <w:p/>
+    <w:p>
+      <w:r>
+        <w:rPr>
+          <w:b/>
+        </w:rPr>
+        <w:t xml:space="preserve">If you get an error about redirect_uri: </w:t>
+      </w:r>
+      <w:r>
+        <w:t>Go back to Step 6.3 and make sure you added http://localhost:8080/callback under the Development tab (not the Production tab) in the Intuit portal.</w:t>
+      </w:r>
+    </w:p>
+    <w:p>
+      <w:pPr>
+        <w:pStyle w:val="Heading2"/>
+      </w:pPr>
+      <w:r>
+        <w:t>6.6: Run the Pipeline with Sandbox Data</w:t>
+      </w:r>
+    </w:p>
+    <w:p>
+      <w:r>
+        <w:t>Now let's pull data from the sandbox company and load it into your local database. This is the full pipeline running end-to-end.</w:t>
+      </w:r>
+    </w:p>
+    <w:p>
+      <w:r>
+        <w:rPr>
+          <w:b/>
+        </w:rPr>
+        <w:t>In the VS Code terminal, type:</w:t>
+      </w:r>
+    </w:p>
+    <w:p>
+      <w:r>
+        <w:t xml:space="preserve">    python -m orchestrator.pipeline --client-id sandbox_test</w:t>
+      </w:r>
+    </w:p>
+    <w:p>
+      <w:r>
+        <w:t>What you should see:</w:t>
+        <w:br/>
+        <w:br/>
+        <w:t>The terminal will show progress as it extracts each table from the sandbox:</w:t>
+        <w:br/>
+        <w:br/>
+        <w:t xml:space="preserve">    === Starting pipeline for client: sandbox_test ===</w:t>
+        <w:br/>
+        <w:t xml:space="preserve">    Phase 1: Extracting entity tables...</w:t>
+        <w:br/>
+        <w:t xml:space="preserve">    Extracting entity: Customer... 12 records</w:t>
+        <w:br/>
+        <w:t xml:space="preserve">    Extracting entity: Invoice... 5 records</w:t>
+        <w:br/>
+        <w:t xml:space="preserve">    Extracting entity: Payment... 3 records</w:t>
+        <w:br/>
+        <w:t xml:space="preserve">    Extracting entity: Vendor... 8 records</w:t>
+        <w:br/>
+        <w:t xml:space="preserve">    ... (more tables)</w:t>
+        <w:br/>
+        <w:t xml:space="preserve">    Phase 2: Transform and load entities...</w:t>
+        <w:br/>
+        <w:t xml:space="preserve">    ... (loading each table)</w:t>
+        <w:br/>
+        <w:t xml:space="preserve">    Phase 3: Extracting reports...</w:t>
+        <w:br/>
+        <w:t xml:space="preserve">    ... (P&amp;L, Balance Sheet, etc.)</w:t>
+        <w:br/>
+        <w:t xml:space="preserve">    === Pipeline complete for client: sandbox_test ===</w:t>
+        <w:br/>
+        <w:br/>
+        <w:t>The sandbox company has limited data, so record counts will be small. That's normal - real clients will have much more data.</w:t>
+        <w:br/>
+        <w:br/>
+        <w:t>This step may take 1-3 minutes. If you see errors about specific tables returning 0 records (like Deposit, CreditMemo), that's OK - the sandbox company might not have those types of transactions.</w:t>
+      </w:r>
+    </w:p>
+    <w:p>
+      <w:pPr>
+        <w:pStyle w:val="Heading2"/>
+      </w:pPr>
+      <w:r>
+        <w:t>6.7: Verify the Data Loaded</w:t>
+      </w:r>
+    </w:p>
+    <w:p>
+      <w:r>
+        <w:t>Let's check that data actually made it into your local database.</w:t>
+      </w:r>
+    </w:p>
+    <w:p>
+      <w:r>
+        <w:rPr>
+          <w:b/>
+        </w:rPr>
+        <w:t>Option A: Using SQLite Viewer (if you installed the extension)</w:t>
+      </w:r>
+    </w:p>
+    <w:p>
+      <w:r>
+        <w:t>1. In the VS Code Explorer panel, navigate to data/dev.db</w:t>
+        <w:br/>
+        <w:t>2. Click on the file - it opens in the SQLite Viewer</w:t>
+        <w:br/>
+        <w:t>3. You should see all the tables listed (dim_customer, dim_account, fact_invoice, etc.)</w:t>
+        <w:br/>
+        <w:t>4. Click on a table name to see its rows</w:t>
+        <w:br/>
+        <w:t>5. Check that dim_customer has rows (the sandbox company's fake customers)</w:t>
+        <w:br/>
+        <w:t>6. Check that fact_invoice has rows (the sandbox company's fake invoices)</w:t>
+      </w:r>
+    </w:p>
+    <w:p/>
+    <w:p>
+      <w:r>
+        <w:rPr>
+          <w:b/>
+        </w:rPr>
+        <w:t>Option B: Using the terminal</w:t>
+      </w:r>
+    </w:p>
+    <w:p>
+      <w:r>
+        <w:t>Run these commands one at a time to check record counts:</w:t>
+        <w:br/>
+        <w:br/>
+        <w:t xml:space="preserve">    python -c "import sqlite3; conn = sqlite3.connect('data/dev.db'); print('Customers:', conn.execute('SELECT COUNT(*) FROM dim_customer').fetchone()[0])"</w:t>
+        <w:br/>
+        <w:br/>
+        <w:t xml:space="preserve">    python -c "import sqlite3; conn = sqlite3.connect('data/dev.db'); print('Invoices:', conn.execute('SELECT COUNT(*) FROM fact_invoice').fetchone()[0])"</w:t>
+        <w:br/>
+        <w:br/>
+        <w:t xml:space="preserve">    python -c "import sqlite3; conn = sqlite3.connect('data/dev.db'); print('Accounts:', conn.execute('SELECT COUNT(*) FROM dim_account').fetchone()[0])"</w:t>
+        <w:br/>
+        <w:br/>
+        <w:t>If you see numbers greater than 0, the pipeline is working correctly!</w:t>
+      </w:r>
+    </w:p>
+    <w:p>
+      <w:pPr>
+        <w:pStyle w:val="Heading2"/>
+      </w:pPr>
+      <w:r>
+        <w:t>6.8: Run the Historical Backfill (Optional)</w:t>
+      </w:r>
+    </w:p>
+    <w:p>
+      <w:r>
+        <w:t>You can also test the backfill script, which pulls historical financial reports:</w:t>
+      </w:r>
+    </w:p>
+    <w:p>
+      <w:r>
+        <w:t xml:space="preserve">    python scripts/backfill.py --client-id sandbox_test --start-year 2024</w:t>
+      </w:r>
+    </w:p>
+    <w:p>
+      <w:r>
+        <w:t>This pulls P&amp;L, Balance Sheet, and Cash Flow reports for past years. The sandbox may have limited historical data, but this confirms the backfill script works.</w:t>
+      </w:r>
+    </w:p>
+    <w:p>
+      <w:pPr>
+        <w:pStyle w:val="Heading2"/>
+      </w:pPr>
+      <w:r>
+        <w:t>6.9: What You Just Proved</w:t>
+      </w:r>
+    </w:p>
+    <w:p>
+      <w:r>
+        <w:t>If you made it this far without errors, you've confirmed that:</w:t>
+      </w:r>
+    </w:p>
+    <w:p>
+      <w:pPr>
+        <w:pStyle w:val="ListBullet"/>
+      </w:pPr>
+      <w:r>
+        <w:t>Your Python environment, virtual environment, and all packages are installed correctly</w:t>
+      </w:r>
+    </w:p>
+    <w:p>
+      <w:pPr>
+        <w:pStyle w:val="ListBullet"/>
+      </w:pPr>
+      <w:r>
+        <w:t>Your .env file is being read and the settings are working</w:t>
+      </w:r>
+    </w:p>
+    <w:p>
+      <w:pPr>
+        <w:pStyle w:val="ListBullet"/>
+      </w:pPr>
+      <w:r>
+        <w:t>The OAuth authorization flow works (browser login, token exchange, token storage)</w:t>
+      </w:r>
+    </w:p>
+    <w:p>
+      <w:pPr>
+        <w:pStyle w:val="ListBullet"/>
+      </w:pPr>
+      <w:r>
+        <w:t>The pipeline can extract data from the QuickBooks API (all 24 entity tables + reports)</w:t>
+      </w:r>
+    </w:p>
+    <w:p>
+      <w:pPr>
+        <w:pStyle w:val="ListBullet"/>
+      </w:pPr>
+      <w:r>
+        <w:t>The transform layer can flatten nested JSON and map it to the star schema</w:t>
+      </w:r>
+    </w:p>
+    <w:p>
+      <w:pPr>
+        <w:pStyle w:val="ListBullet"/>
+      </w:pPr>
+      <w:r>
+        <w:t>The load layer can write data into the SQLite database</w:t>
+      </w:r>
+    </w:p>
+    <w:p>
+      <w:pPr>
+        <w:pStyle w:val="ListBullet"/>
+      </w:pPr>
+      <w:r>
+        <w:t>The database schema (dimensions, facts, date table) is created correctly</w:t>
+      </w:r>
+    </w:p>
+    <w:p>
+      <w:pPr>
+        <w:pStyle w:val="ListBullet"/>
+      </w:pPr>
+      <w:r>
+        <w:t>The raw JSON archiver is saving backup copies of the API responses</w:t>
+      </w:r>
+    </w:p>
+    <w:p/>
+    <w:p>
+      <w:r>
+        <w:rPr>
+          <w:b/>
+        </w:rPr>
+        <w:t xml:space="preserve">Everything works! </w:t>
+      </w:r>
+      <w:r>
+        <w:t>The only difference between this sandbox test and a real client run is which API URL and which keys you use. The code is identical. Proceed to Section 7 to switch to production and connect to Tampa Fence's real data.</w:t>
+      </w:r>
+    </w:p>
+    <w:p>
+      <w:pPr>
+        <w:pStyle w:val="Heading2"/>
+      </w:pPr>
+      <w:r>
+        <w:t>6.10: Cleaning Up Sandbox Data (Before Going to Production)</w:t>
+      </w:r>
+    </w:p>
+    <w:p>
+      <w:r>
+        <w:t>Before you switch to production and onboard real clients, you should clean up the sandbox test data so your database starts fresh. Run these commands in the VS Code terminal:</w:t>
+      </w:r>
+    </w:p>
+    <w:p>
+      <w:r>
+        <w:t xml:space="preserve">    del data\dev.db</w:t>
+        <w:br/>
+        <w:t xml:space="preserve">    del data\tokens\sandbox_test.json</w:t>
+        <w:br/>
+        <w:t xml:space="preserve">    del config\clients.json</w:t>
+      </w:r>
+    </w:p>
+    <w:p>
+      <w:r>
+        <w:t>What this does:</w:t>
+        <w:br/>
+        <w:t xml:space="preserve">    - Deletes the SQLite database (will be recreated when you onboard the real client)</w:t>
+        <w:br/>
+        <w:t xml:space="preserve">    - Deletes the sandbox OAuth tokens (they won't work with production anyway)</w:t>
+        <w:br/>
+        <w:t xml:space="preserve">    - Deletes the client registry (the sandbox_test entry won't be needed)</w:t>
+        <w:br/>
+        <w:br/>
+        <w:t>You're now ready for production.</w:t>
+      </w:r>
+    </w:p>
+    <w:p>
+      <w:r>
+        <w:br w:type="page"/>
+      </w:r>
+    </w:p>
+    <w:p>
+      <w:pPr>
+        <w:pStyle w:val="Heading1"/>
+      </w:pPr>
+      <w:r>
+        <w:t>7. Step-by-Step: Switch to Production &amp; Onboard Real Clients</w:t>
+      </w:r>
+    </w:p>
+    <w:p>
+      <w:r>
+        <w:t>Now that you've verified everything works with sandbox data (Section 6), it's time to connect to real QuickBooks data. This section covers getting production access, updating your configuration, and onboarding Tampa Fence as the pilot client.</w:t>
+      </w:r>
+    </w:p>
+    <w:p>
+      <w:pPr>
+        <w:pStyle w:val="Heading2"/>
+      </w:pPr>
+      <w:r>
+        <w:t>7.1: The Big Picture - How BBS Connects to Client Data</w:t>
+      </w:r>
+    </w:p>
+    <w:p>
+      <w:r>
+        <w:rPr>
+          <w:b/>
+        </w:rPr>
+        <w:t xml:space="preserve">The key concept: </w:t>
+      </w:r>
+      <w:r>
+        <w:t>Bayshore Biz Solutions has ONE app registered in the Intuit Developer Portal. That single app is used to connect to EVERY client's QuickBooks data. You do not create a new app for each client. Instead, each client grants your one app permission to access their data through an OAuth authorization flow (similar to how you click "Sign in with Google" on websites).</w:t>
+      </w:r>
+    </w:p>
+    <w:p/>
+    <w:p>
+      <w:r>
+        <w:t>Here's how it works in practice:</w:t>
+      </w:r>
+    </w:p>
+    <w:p>
+      <w:r>
+        <w:t>1. You (BBS) have one app registered in the Intuit Developer Portal</w:t>
+        <w:br/>
+        <w:t>2. That app has Production keys (Client ID + Client Secret)</w:t>
+        <w:br/>
+        <w:t>3. When you onboard a new client (e.g., Tampa Fence), you run the onboard script</w:t>
+        <w:br/>
+        <w:t>4. The script opens a browser showing the Intuit login page</w:t>
+        <w:br/>
+        <w:t>5. The CLIENT (Tampa Fence's owner) logs into THEIR QuickBooks account</w:t>
+        <w:br/>
+        <w:t>6. Intuit shows them: "Bayshore QBO Pipeline wants to access your QuickBooks data"</w:t>
+        <w:br/>
+        <w:t>7. The client clicks "Authorize"</w:t>
+        <w:br/>
+        <w:t>8. Intuit sends your app tokens for that specific client</w:t>
+        <w:br/>
+        <w:t>9. Your pipeline uses those tokens to pull that client's data</w:t>
+        <w:br/>
+        <w:br/>
+        <w:t>Each client's tokens are stored separately (keyed by client_id). The client never sees your Client ID or Client Secret - those stay private to BBS. You can onboard unlimited clients with the same single app.</w:t>
+      </w:r>
+    </w:p>
+    <w:p>
+      <w:pPr>
+        <w:pStyle w:val="Heading2"/>
+      </w:pPr>
+      <w:r>
+        <w:t>7.2: Get Production Access (App Assessment)</w:t>
+      </w:r>
+    </w:p>
+    <w:p>
+      <w:r>
+        <w:t>Before you can use Production keys to connect to real QuickBooks data, Intuit requires you to complete a short review process called the App Assessment. This is NOT a full app store review - it's a questionnaire to verify you're using the API responsibly.</w:t>
+      </w:r>
+    </w:p>
+    <w:p>
+      <w:r>
+        <w:rPr>
+          <w:b/>
+        </w:rPr>
+        <w:t>How to complete it:</w:t>
+      </w:r>
+    </w:p>
+    <w:p>
+      <w:r>
+        <w:t>1. Go to https://developer.intuit.com &gt; your app's dashboard</w:t>
+        <w:br/>
+        <w:br/>
+        <w:t>2. Look for a section called "App Assessment" or "Get Production Keys" or a banner that says your Production keys are not yet active</w:t>
+        <w:br/>
+        <w:br/>
+        <w:t>3. Click to start the assessment. Intuit will ask questions like:</w:t>
+        <w:br/>
+        <w:br/>
+        <w:t xml:space="preserve">    - What does your app do?</w:t>
+        <w:br/>
+        <w:t xml:space="preserve">      Answer: "Internal data pipeline for a CPA/bookkeeping practice. Pulls client QBO data into a SQL database for Power BI reporting and dashboards."</w:t>
+        <w:br/>
+        <w:br/>
+        <w:t xml:space="preserve">    - Who will use it?</w:t>
+        <w:br/>
+        <w:t xml:space="preserve">      Answer: "Internal staff at Bayshore Biz Solutions and our authorized clients."</w:t>
+        <w:br/>
+        <w:br/>
+        <w:t xml:space="preserve">    - What data do you access?</w:t>
+        <w:br/>
+        <w:t xml:space="preserve">      Answer: "Accounting data - invoices, bills, payments, chart of accounts, vendors, customers, and financial reports (P&amp;L, Balance Sheet, Cash Flow, AR/AP Aging)."</w:t>
+        <w:br/>
+        <w:br/>
+        <w:t xml:space="preserve">    - Do you store customer data?</w:t>
+        <w:br/>
+        <w:t xml:space="preserve">      Answer: "Yes, in a secure Azure SQL database with client isolation via client_id and Power BI row-level security."</w:t>
+        <w:br/>
+        <w:br/>
+        <w:t xml:space="preserve">    - What scopes do you need?</w:t>
+        <w:br/>
+        <w:t xml:space="preserve">      Answer: "com.intuit.quickbooks.accounting"</w:t>
+        <w:br/>
+        <w:br/>
+        <w:t>4. Submit the assessment</w:t>
+        <w:br/>
+        <w:br/>
+        <w:t>5. Intuit typically reviews and approves within 1-3 business days. You'll get an email when it's approved.</w:t>
+        <w:br/>
+        <w:br/>
+        <w:t>6. Once approved, your Production Client ID and Client Secret become active.</w:t>
       </w:r>
     </w:p>
     <w:p/>
@@ -2450,7 +3066,7 @@
         <w:t xml:space="preserve">Note: </w:t>
       </w:r>
       <w:r>
-        <w:t>You only need to complete the App Assessment ONCE for your BBS developer app. After that, you can connect unlimited clients using the same Production keys.</w:t>
+        <w:t>You only complete the App Assessment ONCE. After that, you can connect unlimited clients using the same Production keys.</w:t>
       </w:r>
     </w:p>
     <w:p>
@@ -2458,58 +3074,40 @@
         <w:pStyle w:val="Heading2"/>
       </w:pPr>
       <w:r>
-        <w:t>6.5: Creating Your Intuit Developer App (if not done yet)</w:t>
-      </w:r>
-    </w:p>
-    <w:p>
-      <w:r>
-        <w:t>If you haven't created an app in the Intuit Developer Portal yet, here's how:</w:t>
-      </w:r>
-    </w:p>
-    <w:p>
-      <w:r>
-        <w:t>1. Go to https://developer.intuit.com and sign in (create an account if needed)</w:t>
-        <w:br/>
-        <w:br/>
-        <w:t>2. Click "My Apps" or "Dashboard"</w:t>
-        <w:br/>
-        <w:br/>
-        <w:t>3. Click "Create an App" (or "+ New App")</w:t>
-        <w:br/>
-        <w:br/>
-        <w:t>4. Fill in the details:</w:t>
-        <w:br/>
-        <w:t xml:space="preserve">   - App Name: Bayshore QBO Pipeline (or any name - clients won't see this)</w:t>
-        <w:br/>
-        <w:t xml:space="preserve">   - Select the platform: "QuickBooks Online and Payments"</w:t>
-        <w:br/>
-        <w:t xml:space="preserve">   - Select scope: com.intuit.quickbooks.accounting</w:t>
-        <w:br/>
-        <w:t xml:space="preserve">     (This gives access to all accounting data: invoices, bills, payments, reports, etc.)</w:t>
-        <w:br/>
-        <w:br/>
-        <w:t>5. Click Create</w:t>
-        <w:br/>
-        <w:br/>
-        <w:t>6. You'll land on the app dashboard. Go to "Keys &amp; credentials"</w:t>
-        <w:br/>
-        <w:br/>
-        <w:t>7. Under the Development tab:</w:t>
-        <w:br/>
-        <w:t xml:space="preserve">   - Note your Sandbox Client ID and Client Secret</w:t>
-        <w:br/>
-        <w:t xml:space="preserve">   - Add Redirect URI: http://localhost:8080/callback</w:t>
-        <w:br/>
-        <w:t xml:space="preserve">   - Click Save</w:t>
-        <w:br/>
-        <w:br/>
-        <w:t>8. Under the Production tab:</w:t>
-        <w:br/>
-        <w:t xml:space="preserve">   - Note your Production Client ID and Client Secret (may require App Assessment first)</w:t>
-        <w:br/>
-        <w:t xml:space="preserve">   - Add Redirect URI: http://localhost:8080/callback</w:t>
-        <w:br/>
-        <w:t xml:space="preserve">   - Click Save</w:t>
+        <w:t>7.3: Get Your Production Keys and Configure Redirect URI</w:t>
+      </w:r>
+    </w:p>
+    <w:p>
+      <w:r>
+        <w:t>Once the App Assessment is approved:</w:t>
+      </w:r>
+    </w:p>
+    <w:p>
+      <w:r>
+        <w:t>1. Go to https://developer.intuit.com &gt; click on your app &gt; Keys &amp; credentials</w:t>
+        <w:br/>
+        <w:br/>
+        <w:t>2. Click the "Production" tab (NOT the Development tab you used for sandbox)</w:t>
+        <w:br/>
+        <w:br/>
+        <w:t>3. Copy the Production Client ID and Production Client Secret</w:t>
+        <w:br/>
+        <w:t xml:space="preserve">   (The secret may be hidden behind a "Show" button)</w:t>
+        <w:br/>
+        <w:br/>
+        <w:t>4. Scroll down to "Redirect URIs" (still under the Production tab)</w:t>
+        <w:br/>
+        <w:br/>
+        <w:t>5. Click "Add URI"</w:t>
+        <w:br/>
+        <w:br/>
+        <w:t>6. Type exactly: http://localhost:8080/callback</w:t>
+        <w:br/>
+        <w:br/>
+        <w:t>7. Click "Save"</w:t>
+        <w:br/>
+        <w:br/>
+        <w:t xml:space="preserve">   IMPORTANT: You must add the redirect URI under the Production tab separately. Having it under the Development tab does NOT carry over.</w:t>
       </w:r>
     </w:p>
     <w:p>
@@ -2517,12 +3115,12 @@
         <w:pStyle w:val="Heading2"/>
       </w:pPr>
       <w:r>
-        <w:t>6.6: Switching from Sandbox to Production</w:t>
-      </w:r>
-    </w:p>
-    <w:p>
-      <w:r>
-        <w:t>Once you've tested with sandbox data and are ready to connect to real client data (e.g., Tampa Fence), you need to update THREE things in your .env file:</w:t>
+        <w:t>7.4: Update Your .env for Production</w:t>
+      </w:r>
+    </w:p>
+    <w:p>
+      <w:r>
+        <w:t>Open your .env file in VS Code and change THREE values:</w:t>
       </w:r>
     </w:p>
     <w:p/>
@@ -2554,7 +3152,7 @@
           </w:tcPr>
           <w:p>
             <w:r>
-              <w:t>Sandbox Value</w:t>
+              <w:t>Was (Sandbox)</w:t>
             </w:r>
           </w:p>
         </w:tc>
@@ -2564,7 +3162,7 @@
           </w:tcPr>
           <w:p>
             <w:r>
-              <w:t>Production Value</w:t>
+              <w:t>Change To (Production)</w:t>
             </w:r>
           </w:p>
         </w:tc>
@@ -2669,72 +3267,137 @@
     <w:p/>
     <w:p>
       <w:r>
+        <w:t>Your .env should now look like this:</w:t>
+        <w:br/>
+        <w:br/>
+        <w:t xml:space="preserve">    # QuickBooks OAuth App Credentials (PRODUCTION)</w:t>
+        <w:br/>
+        <w:t xml:space="preserve">    QBO_CLIENT_ID=your_Production_Client_ID_here</w:t>
+        <w:br/>
+        <w:t xml:space="preserve">    QBO_CLIENT_SECRET=your_Production_Client_Secret_here</w:t>
+        <w:br/>
+        <w:t xml:space="preserve">    QBO_REDIRECT_URI=http://localhost:8080/callback</w:t>
+        <w:br/>
+        <w:br/>
+        <w:t xml:space="preserve">    # QuickBooks API (PRODUCTION - no "sandbox-" in the URL!)</w:t>
+        <w:br/>
+        <w:t xml:space="preserve">    QBO_BASE_URL=https://quickbooks.api.intuit.com</w:t>
+        <w:br/>
+        <w:br/>
+        <w:t xml:space="preserve">    # Local dev settings (keep these the same)</w:t>
+        <w:br/>
+        <w:t xml:space="preserve">    TOKEN_STORAGE=local</w:t>
+        <w:br/>
+        <w:t xml:space="preserve">    DB_BACKEND=sqlite</w:t>
+        <w:br/>
+        <w:t xml:space="preserve">    LOCAL_DB_PATH=data/dev.db</w:t>
+      </w:r>
+    </w:p>
+    <w:p>
+      <w:r>
+        <w:br/>
+        <w:t>Save the file: Ctrl+S</w:t>
+      </w:r>
+    </w:p>
+    <w:p>
+      <w:pPr>
+        <w:pStyle w:val="Heading2"/>
+      </w:pPr>
+      <w:r>
+        <w:t>7.5: Onboard Tampa Fence</w:t>
+      </w:r>
+    </w:p>
+    <w:p>
+      <w:r>
+        <w:t>Make sure you cleaned up the sandbox data (Section 6.10) first. Then:</w:t>
+      </w:r>
+    </w:p>
+    <w:p>
+      <w:r>
         <w:rPr>
           <w:b/>
         </w:rPr>
-        <w:t>Step-by-step to switch:</w:t>
-      </w:r>
-    </w:p>
-    <w:p>
-      <w:r>
-        <w:t>1. Open your .env file in VS Code</w:t>
-        <w:br/>
-        <w:br/>
-        <w:t>2. Replace the QBO_CLIENT_ID value with the one from the Production tab in the Intuit portal</w:t>
-        <w:br/>
-        <w:br/>
-        <w:t>3. Replace the QBO_CLIENT_SECRET value with the one from the Production tab</w:t>
-        <w:br/>
-        <w:br/>
-        <w:t>4. Change QBO_BASE_URL to:</w:t>
-        <w:br/>
-        <w:t xml:space="preserve">   QBO_BASE_URL=https://quickbooks.api.intuit.com</w:t>
-        <w:br/>
-        <w:br/>
-        <w:t xml:space="preserve">   (Remove "sandbox-" from the URL. This is what tells the pipeline to use real data instead of fake sandbox data.)</w:t>
-        <w:br/>
-        <w:br/>
-        <w:t>5. Save the file (Ctrl+S)</w:t>
-        <w:br/>
-        <w:br/>
-        <w:t>6. IMPORTANT: If you previously onboarded clients using sandbox credentials, you need to re-onboard them. Sandbox tokens do not work with the production API. Delete any existing token files in data/tokens/ and the entry in config/clients.json, then re-run the onboard script. The client will need to authorize again through their real QuickBooks account.</w:t>
-      </w:r>
-    </w:p>
-    <w:p/>
+        <w:t>In the VS Code terminal, type:</w:t>
+      </w:r>
+    </w:p>
+    <w:p>
+      <w:r>
+        <w:t xml:space="preserve">    python scripts/onboard_client.py --client-id tampa_fence --name "Tampa Fence" --industry "Fencing / Construction" --init-db</w:t>
+      </w:r>
+    </w:p>
+    <w:p>
+      <w:r>
+        <w:t>What happens:</w:t>
+        <w:br/>
+        <w:br/>
+        <w:t>1. The script recreates the SQLite database with all tables</w:t>
+        <w:br/>
+        <w:br/>
+        <w:t>2. Your browser opens to the Intuit authorization page</w:t>
+        <w:br/>
+        <w:br/>
+        <w:t>3. THIS IS THE KEY DIFFERENCE FROM SANDBOX: Tampa Fence's owner (not you) needs to be at the computer to log in. You have two options:</w:t>
+        <w:br/>
+        <w:br/>
+        <w:t xml:space="preserve">    Option A: Do it together in person - sit with the client, run the command, and have them type their QuickBooks login credentials when the browser opens.</w:t>
+        <w:br/>
+        <w:br/>
+        <w:t xml:space="preserve">    Option B: Do it over a screen share - share your screen with the client, run the command, and when the browser opens, have them tell you to stop sharing so they can type their password privately. Or have them take remote control of the browser.</w:t>
+        <w:br/>
+        <w:br/>
+        <w:t>4. The client logs into THEIR QuickBooks account using THEIR Intuit email and password</w:t>
+        <w:br/>
+        <w:br/>
+        <w:t>5. If they have multiple QuickBooks companies, they select Tampa Fence's company</w:t>
+        <w:br/>
+        <w:br/>
+        <w:t>6. They click "Authorize" or "Connect"</w:t>
+        <w:br/>
+        <w:br/>
+        <w:t>7. You should see in the terminal:</w:t>
+        <w:br/>
+        <w:t xml:space="preserve">    Tokens stored successfully for client: tampa_fence</w:t>
+        <w:br/>
+        <w:br/>
+        <w:t>8. From this point on, the pipeline can pull Tampa Fence's data automatically. The client does NOT need to log in again (as long as the pipeline runs at least once every 100 days).</w:t>
+      </w:r>
+    </w:p>
+    <w:p>
+      <w:pPr>
+        <w:pStyle w:val="Heading2"/>
+      </w:pPr>
+      <w:r>
+        <w:t>7.6: Run the Pipeline with Real Data</w:t>
+      </w:r>
+    </w:p>
     <w:p>
       <w:r>
         <w:rPr>
           <w:b/>
         </w:rPr>
-        <w:t>Verify your .env is set correctly for production:</w:t>
-      </w:r>
-    </w:p>
-    <w:p>
-      <w:r>
-        <w:t>Your .env file should look like this for production use:</w:t>
-        <w:br/>
-        <w:br/>
-        <w:t xml:space="preserve">    # QuickBooks OAuth App Credentials (PRODUCTION)</w:t>
-        <w:br/>
-        <w:t xml:space="preserve">    QBO_CLIENT_ID=ABc123your_production_id_here</w:t>
-        <w:br/>
-        <w:t xml:space="preserve">    QBO_CLIENT_SECRET=XYz789your_production_secret_here</w:t>
-        <w:br/>
-        <w:t xml:space="preserve">    QBO_REDIRECT_URI=http://localhost:8080/callback</w:t>
-        <w:br/>
-        <w:br/>
-        <w:t xml:space="preserve">    # QuickBooks API (PRODUCTION - no "sandbox-" in the URL)</w:t>
-        <w:br/>
-        <w:t xml:space="preserve">    QBO_BASE_URL=https://quickbooks.api.intuit.com</w:t>
-        <w:br/>
-        <w:br/>
-        <w:t xml:space="preserve">    # Local dev settings</w:t>
-        <w:br/>
-        <w:t xml:space="preserve">    TOKEN_STORAGE=local</w:t>
-        <w:br/>
-        <w:t xml:space="preserve">    DB_BACKEND=sqlite</w:t>
-        <w:br/>
-        <w:t xml:space="preserve">    LOCAL_DB_PATH=data/dev.db</w:t>
+        <w:t>In the VS Code terminal, type:</w:t>
+      </w:r>
+    </w:p>
+    <w:p>
+      <w:r>
+        <w:t xml:space="preserve">    python -m orchestrator.pipeline --client-id tampa_fence</w:t>
+      </w:r>
+    </w:p>
+    <w:p>
+      <w:r>
+        <w:t>This time, you're pulling REAL data from Tampa Fence's QuickBooks. You should see larger record counts than the sandbox:</w:t>
+        <w:br/>
+        <w:br/>
+        <w:t xml:space="preserve">    Extracting entity: Customer... 47 records</w:t>
+        <w:br/>
+        <w:t xml:space="preserve">    Extracting entity: Invoice... 156 records</w:t>
+        <w:br/>
+        <w:t xml:space="preserve">    Extracting entity: Payment... 89 records</w:t>
+        <w:br/>
+        <w:t xml:space="preserve">    etc.</w:t>
+        <w:br/>
+        <w:br/>
+        <w:t>This may take 2-5 minutes depending on how much data Tampa Fence has in QuickBooks.</w:t>
       </w:r>
     </w:p>
     <w:p>
@@ -2742,54 +3405,18 @@
         <w:pStyle w:val="Heading2"/>
       </w:pPr>
       <w:r>
-        <w:t>6.7: What Happens During Client Authorization</w:t>
-      </w:r>
-    </w:p>
-    <w:p>
-      <w:r>
-        <w:t>When you run the onboard script for a client using Production credentials, here's exactly what happens behind the scenes:</w:t>
-      </w:r>
-    </w:p>
-    <w:p>
-      <w:r>
-        <w:t>1. YOU run: python scripts/onboard_client.py --client-id tampa_fence --name "Tampa Fence"</w:t>
-        <w:br/>
-        <w:br/>
-        <w:t>2. The script starts a temporary local web server on your computer (port 8080)</w:t>
-        <w:br/>
-        <w:br/>
-        <w:t>3. Your browser opens to the Intuit authorization page. The URL includes your Production Client ID so Intuit knows which app is requesting access.</w:t>
-        <w:br/>
-        <w:br/>
-        <w:t>4. THE CLIENT (e.g., Tampa Fence's owner) needs to be at the computer at this point, OR you can do this together over a screen share. They need to:</w:t>
-        <w:br/>
-        <w:t xml:space="preserve">   a. Log into THEIR QuickBooks account (using their own Intuit email and password)</w:t>
-        <w:br/>
-        <w:t xml:space="preserve">   b. If they have multiple QuickBooks companies, select the correct one</w:t>
-        <w:br/>
-        <w:t xml:space="preserve">   c. Review what your app is requesting access to</w:t>
-        <w:br/>
-        <w:t xml:space="preserve">   d. Click "Authorize" or "Connect"</w:t>
-        <w:br/>
-        <w:br/>
-        <w:t>5. Intuit redirects the browser back to http://localhost:8080/callback with:</w:t>
-        <w:br/>
-        <w:t xml:space="preserve">   - An authorization code (temporary, one-time-use)</w:t>
-        <w:br/>
-        <w:t xml:space="preserve">   - The realm_id (a unique ID for that client's QuickBooks company)</w:t>
-        <w:br/>
-        <w:br/>
-        <w:t>6. Your script captures the authorization code and exchanges it with Intuit for:</w:t>
-        <w:br/>
-        <w:t xml:space="preserve">   - An access token (expires every 60 minutes - used for API calls)</w:t>
-        <w:br/>
-        <w:t xml:space="preserve">   - A refresh token (expires after 101 days - used to get new access tokens)</w:t>
-        <w:br/>
-        <w:br/>
-        <w:t>7. The tokens are saved locally in data/tokens/tampa_fence.json</w:t>
-        <w:br/>
-        <w:br/>
-        <w:t>8. From this point on, the pipeline can pull Tampa Fence's data automatically. The client does NOT need to log in again (as long as the pipeline runs at least once every 100 days to keep the refresh token alive).</w:t>
+        <w:t>7.7: Verify and Backfill</w:t>
+      </w:r>
+    </w:p>
+    <w:p>
+      <w:r>
+        <w:t>Verify data loaded (same as Section 6.7), then run the historical backfill:</w:t>
+        <w:br/>
+        <w:br/>
+        <w:t xml:space="preserve">    python scripts/backfill.py --client-id tampa_fence --start-year 2023</w:t>
+        <w:br/>
+        <w:br/>
+        <w:t>This pulls historical P&amp;L, Balance Sheet, and Cash Flow reports for trend analysis in Power BI.</w:t>
       </w:r>
     </w:p>
     <w:p>
@@ -2797,7 +3424,7 @@
         <w:pStyle w:val="Heading2"/>
       </w:pPr>
       <w:r>
-        <w:t>6.8: Common Mistakes and How to Avoid Them</w:t>
+        <w:t>7.8: Common Mistakes When Switching to Production</w:t>
       </w:r>
     </w:p>
     <w:p>
@@ -2805,12 +3432,12 @@
         <w:rPr>
           <w:b/>
         </w:rPr>
-        <w:t>Using Development keys with the Production API URL (or vice versa)</w:t>
-      </w:r>
-    </w:p>
-    <w:p>
-      <w:r>
-        <w:t>The Client ID, Client Secret, and QBO_BASE_URL must all be from the same environment. If you're using Production keys, the URL must be https://quickbooks.api.intuit.com (no "sandbox-"). If you're using Development keys, the URL must be https://sandbox-quickbooks.api.intuit.com.</w:t>
+        <w:t>Mixing sandbox and production credentials</w:t>
+      </w:r>
+    </w:p>
+    <w:p>
+      <w:r>
+        <w:t>All three values (Client ID, Client Secret, Base URL) must be from the same environment. If even one is mismatched, you'll get authentication errors.</w:t>
       </w:r>
     </w:p>
     <w:p>
@@ -2818,12 +3445,12 @@
         <w:rPr>
           <w:b/>
         </w:rPr>
-        <w:t>Redirect URI added under the wrong tab</w:t>
-      </w:r>
-    </w:p>
-    <w:p>
-      <w:r>
-        <w:t>If you're using Production keys, the redirect URI http://localhost:8080/callback must be listed under the Production tab in the Intuit portal. Adding it only under Development won't work. You need to add it under BOTH tabs if you use both environments.</w:t>
+        <w:t>Redirect URI not added under the Production tab</w:t>
+      </w:r>
+    </w:p>
+    <w:p>
+      <w:r>
+        <w:t>Go to your app &gt; Keys &amp; credentials &gt; Production tab &gt; Redirect URIs. Add http://localhost:8080/callback if it's not already there. It must be under the Production tab specifically.</w:t>
       </w:r>
     </w:p>
     <w:p>
@@ -2831,12 +3458,12 @@
         <w:rPr>
           <w:b/>
         </w:rPr>
-        <w:t>Trying to use sandbox tokens with the production API</w:t>
-      </w:r>
-    </w:p>
-    <w:p>
-      <w:r>
-        <w:t>Tokens from one environment don't work in the other. If you switch from Sandbox to Production, you must re-onboard each client so they authorize with the production credentials. Delete any sandbox token files first.</w:t>
+        <w:t>Sandbox tokens won't work with production</w:t>
+      </w:r>
+    </w:p>
+    <w:p>
+      <w:r>
+        <w:t>If you previously onboarded a client with sandbox keys, those tokens are useless for production. Delete the old token file and re-onboard the client.</w:t>
       </w:r>
     </w:p>
     <w:p>
@@ -2849,7 +3476,7 @@
     </w:p>
     <w:p>
       <w:r>
-        <w:t>If a client has multiple QBO companies (common for business owners), they need to select the correct company during the authorization step. The realm_id in the token file identifies which company was authorized. If it's wrong, re-run the onboard script and have them select the right company.</w:t>
+        <w:t>If the client has multiple QBO companies, they must select the correct one during authorization. If they pick the wrong one, delete the token file and re-run onboard.</w:t>
       </w:r>
     </w:p>
     <w:p>
@@ -2857,12 +3484,25 @@
         <w:rPr>
           <w:b/>
         </w:rPr>
-        <w:t>Production keys are not active yet</w:t>
-      </w:r>
-    </w:p>
-    <w:p>
-      <w:r>
-        <w:t>If you haven't completed the App Assessment, your Production keys may exist but won't work. You'll get authentication errors. Complete the assessment (Step 6.4) and wait for approval.</w:t>
+        <w:t>Production keys not active yet</w:t>
+      </w:r>
+    </w:p>
+    <w:p>
+      <w:r>
+        <w:t>If you get 401 errors, your App Assessment may not be approved yet. Check your email or the Intuit Developer Portal for the status.</w:t>
+      </w:r>
+    </w:p>
+    <w:p>
+      <w:r>
+        <w:br w:type="page"/>
+      </w:r>
+    </w:p>
+    <w:p>
+      <w:pPr>
+        <w:pStyle w:val="Heading1"/>
+      </w:pPr>
+      <w:r>
+        <w:t>8. Step-by-Step: Build the Power BI Report</w:t>
       </w:r>
     </w:p>
     <w:p>
@@ -2870,186 +3510,114 @@
         <w:pStyle w:val="Heading2"/>
       </w:pPr>
       <w:r>
-        <w:t>6.9: Quick Decision Guide</w:t>
-      </w:r>
-    </w:p>
-    <w:p>
-      <w:r>
-        <w:t>Use this checklist to decide which environment you should be using:</w:t>
-      </w:r>
-    </w:p>
-    <w:tbl>
-      <w:tblPr>
-        <w:tblStyle w:val="LightShading-Accent1"/>
-        <w:tblW w:type="auto" w:w="0"/>
-        <w:tblLook w:firstColumn="1" w:firstRow="1" w:lastColumn="0" w:lastRow="0" w:noHBand="0" w:noVBand="1" w:val="04A0"/>
-      </w:tblPr>
-      <w:tblGrid>
-        <w:gridCol w:w="2880"/>
-        <w:gridCol w:w="2880"/>
-        <w:gridCol w:w="2880"/>
-      </w:tblGrid>
-      <w:tr>
-        <w:tc>
-          <w:tcPr>
-            <w:tcW w:type="dxa" w:w="2880"/>
-          </w:tcPr>
-          <w:p>
-            <w:r>
-              <w:t>I want to...</w:t>
-            </w:r>
-          </w:p>
-        </w:tc>
-        <w:tc>
-          <w:tcPr>
-            <w:tcW w:type="dxa" w:w="2880"/>
-          </w:tcPr>
-          <w:p>
-            <w:r>
-              <w:t>Use</w:t>
-            </w:r>
-          </w:p>
-        </w:tc>
-        <w:tc>
-          <w:tcPr>
-            <w:tcW w:type="dxa" w:w="2880"/>
-          </w:tcPr>
-          <w:p>
-            <w:r>
-              <w:t>What to put in .env</w:t>
-            </w:r>
-          </w:p>
-        </w:tc>
-      </w:tr>
-      <w:tr>
-        <w:tc>
-          <w:tcPr>
-            <w:tcW w:type="dxa" w:w="2880"/>
-          </w:tcPr>
-          <w:p>
-            <w:r>
-              <w:t>Test my code with fake data</w:t>
-            </w:r>
-          </w:p>
-        </w:tc>
-        <w:tc>
-          <w:tcPr>
-            <w:tcW w:type="dxa" w:w="2880"/>
-          </w:tcPr>
-          <w:p>
-            <w:r>
-              <w:t>Sandbox</w:t>
-            </w:r>
-          </w:p>
-        </w:tc>
-        <w:tc>
-          <w:tcPr>
-            <w:tcW w:type="dxa" w:w="2880"/>
-          </w:tcPr>
-          <w:p>
-            <w:r>
-              <w:t>Development keys + sandbox-quickbooks.api.intuit.com</w:t>
-            </w:r>
-          </w:p>
-        </w:tc>
-      </w:tr>
-      <w:tr>
-        <w:tc>
-          <w:tcPr>
-            <w:tcW w:type="dxa" w:w="2880"/>
-          </w:tcPr>
-          <w:p>
-            <w:r>
-              <w:t>Pull Tampa Fence's real data</w:t>
-            </w:r>
-          </w:p>
-        </w:tc>
-        <w:tc>
-          <w:tcPr>
-            <w:tcW w:type="dxa" w:w="2880"/>
-          </w:tcPr>
-          <w:p>
-            <w:r>
-              <w:t>Production</w:t>
-            </w:r>
-          </w:p>
-        </w:tc>
-        <w:tc>
-          <w:tcPr>
-            <w:tcW w:type="dxa" w:w="2880"/>
-          </w:tcPr>
-          <w:p>
-            <w:r>
-              <w:t>Production keys + quickbooks.api.intuit.com</w:t>
-            </w:r>
-          </w:p>
-        </w:tc>
-      </w:tr>
-      <w:tr>
-        <w:tc>
-          <w:tcPr>
-            <w:tcW w:type="dxa" w:w="2880"/>
-          </w:tcPr>
-          <w:p>
-            <w:r>
-              <w:t>Onboard a new real client</w:t>
-            </w:r>
-          </w:p>
-        </w:tc>
-        <w:tc>
-          <w:tcPr>
-            <w:tcW w:type="dxa" w:w="2880"/>
-          </w:tcPr>
-          <w:p>
-            <w:r>
-              <w:t>Production</w:t>
-            </w:r>
-          </w:p>
-        </w:tc>
-        <w:tc>
-          <w:tcPr>
-            <w:tcW w:type="dxa" w:w="2880"/>
-          </w:tcPr>
-          <w:p>
-            <w:r>
-              <w:t>Production keys + quickbooks.api.intuit.com</w:t>
-            </w:r>
-          </w:p>
-        </w:tc>
-      </w:tr>
-      <w:tr>
-        <w:tc>
-          <w:tcPr>
-            <w:tcW w:type="dxa" w:w="2880"/>
-          </w:tcPr>
-          <w:p>
-            <w:r>
-              <w:t>Debug an issue without affecting real data</w:t>
-            </w:r>
-          </w:p>
-        </w:tc>
-        <w:tc>
-          <w:tcPr>
-            <w:tcW w:type="dxa" w:w="2880"/>
-          </w:tcPr>
-          <w:p>
-            <w:r>
-              <w:t>Sandbox</w:t>
-            </w:r>
-          </w:p>
-        </w:tc>
-        <w:tc>
-          <w:tcPr>
-            <w:tcW w:type="dxa" w:w="2880"/>
-          </w:tcPr>
-          <w:p>
-            <w:r>
-              <w:t>Development keys + sandbox-quickbooks.api.intuit.com</w:t>
-            </w:r>
-          </w:p>
-        </w:tc>
-      </w:tr>
-    </w:tbl>
+        <w:t>Step 1: Connect Power BI to the database</w:t>
+      </w:r>
+    </w:p>
+    <w:p>
+      <w:r>
+        <w:t>For local development with SQLite:</w:t>
+        <w:br/>
+        <w:t xml:space="preserve">    1. Install the SQLite ODBC driver from http://www.ch-werner.de/sqliteodbc/</w:t>
+        <w:br/>
+        <w:t xml:space="preserve">    2. Open ODBC Data Source Administrator (64-bit)</w:t>
+        <w:br/>
+        <w:t xml:space="preserve">    3. Add a System DSN: Driver = SQLite3 ODBC Driver, Database = full path to data/dev.db</w:t>
+        <w:br/>
+        <w:t xml:space="preserve">    4. In Power BI Desktop: Home &gt; Get Data &gt; ODBC</w:t>
+        <w:br/>
+        <w:t xml:space="preserve">    5. Select your SQLite DSN and load all tables</w:t>
+        <w:br/>
+        <w:br/>
+        <w:t>For production with Azure SQL:</w:t>
+        <w:br/>
+        <w:t xml:space="preserve">    1. In Power BI Desktop: Home &gt; Get Data &gt; Azure SQL Database</w:t>
+        <w:br/>
+        <w:t xml:space="preserve">    2. Server: bayshore-qbo-sql.database.windows.net</w:t>
+        <w:br/>
+        <w:t xml:space="preserve">    3. Database: qbo-warehouse</w:t>
+        <w:br/>
+        <w:t xml:space="preserve">    4. Authentication: Microsoft Account or Azure AD</w:t>
+        <w:br/>
+        <w:t xml:space="preserve">    5. Load all tables</w:t>
+        <w:br/>
+        <w:br/>
+        <w:t>Reference Power Query M scripts are in the powerbi/ folder.</w:t>
+      </w:r>
+    </w:p>
+    <w:p>
+      <w:pPr>
+        <w:pStyle w:val="Heading2"/>
+      </w:pPr>
+      <w:r>
+        <w:t>Step 2: Set up the data model relationships</w:t>
+      </w:r>
+    </w:p>
+    <w:p>
+      <w:r>
+        <w:t>In Power BI Desktop, go to Model view and create the relationships (all are Many-to-One, single direction).</w:t>
+        <w:br/>
+        <w:br/>
+        <w:t>Important: Mark dim_date as the Date Table (right-click dim_date &gt; Mark as Date Table &gt; select full_date column).</w:t>
+      </w:r>
+    </w:p>
+    <w:p>
+      <w:pPr>
+        <w:pStyle w:val="Heading2"/>
+      </w:pPr>
+      <w:r>
+        <w:t>Step 3: Create DAX measures</w:t>
+      </w:r>
+    </w:p>
+    <w:p>
+      <w:r>
+        <w:t>Open the file powerbi/dax_measures.dax. For each measure:</w:t>
+        <w:br/>
+        <w:t xml:space="preserve">    1. In Power BI Desktop, click on the fact_invoice table (or create a Measures table)</w:t>
+        <w:br/>
+        <w:t xml:space="preserve">    2. Go to Modeling &gt; New Measure</w:t>
+        <w:br/>
+        <w:t xml:space="preserve">    3. Paste the DAX formula</w:t>
+        <w:br/>
+        <w:t xml:space="preserve">    4. Set the Display Folder in Properties (e.g., 'Revenue', 'AR', 'Profitability')</w:t>
+        <w:br/>
+        <w:br/>
+        <w:t>There are 45+ measures organized into 8 display folders.</w:t>
+      </w:r>
+    </w:p>
+    <w:p>
+      <w:pPr>
+        <w:pStyle w:val="Heading2"/>
+      </w:pPr>
+      <w:r>
+        <w:t>Step 4: Build the report pages</w:t>
+      </w:r>
+    </w:p>
+    <w:p>
+      <w:r>
+        <w:t>See Section 12 for detailed page-by-page layout specifications.</w:t>
+      </w:r>
+    </w:p>
+    <w:p>
+      <w:pPr>
+        <w:pStyle w:val="Heading2"/>
+      </w:pPr>
+      <w:r>
+        <w:t>Step 5: Save as a template (.pbit)</w:t>
+      </w:r>
+    </w:p>
+    <w:p>
+      <w:r>
+        <w:t>Once the report is built:</w:t>
+        <w:br/>
+        <w:t xml:space="preserve">    1. File &gt; Save As &gt; Power BI Template (.pbit)</w:t>
+        <w:br/>
+        <w:t xml:space="preserve">    2. Save as 'Bayshore_QBO_Template.pbit'</w:t>
+        <w:br/>
+        <w:t xml:space="preserve">    3. This template can be reused for every new client</w:t>
+        <w:br/>
+        <w:t xml:space="preserve">    4. When opening the template, Power BI will prompt for connection parameters</w:t>
+      </w:r>
+    </w:p>
     <w:p>
       <w:r>
         <w:br w:type="page"/>
@@ -3060,33 +3628,7 @@
         <w:pStyle w:val="Heading1"/>
       </w:pPr>
       <w:r>
-        <w:t>7. Step-by-Step: Onboard Tampa Fence (Pilot)</w:t>
-      </w:r>
-    </w:p>
-    <w:p>
-      <w:r>
-        <w:t>Now that you understand the difference between Sandbox and Production (Section 6), this section walks you through onboarding Tampa Fence as your first real client.</w:t>
-      </w:r>
-    </w:p>
-    <w:p>
-      <w:r>
-        <w:rPr>
-          <w:b/>
-        </w:rPr>
-        <w:t>Before you start, make sure:</w:t>
-      </w:r>
-    </w:p>
-    <w:p>
-      <w:r>
-        <w:t xml:space="preserve">    - Your .env file has PRODUCTION keys (not sandbox) - see Section 6.6</w:t>
-        <w:br/>
-        <w:t xml:space="preserve">    - QBO_BASE_URL is set to https://quickbooks.api.intuit.com (no "sandbox-")</w:t>
-        <w:br/>
-        <w:t xml:space="preserve">    - Your redirect URI (http://localhost:8080/callback) is added under the Production tab in the Intuit Developer Portal</w:t>
-        <w:br/>
-        <w:t xml:space="preserve">    - Your Production keys are active (App Assessment approved - Section 6.4)</w:t>
-        <w:br/>
-        <w:t xml:space="preserve">    - Tampa Fence's QuickBooks owner is available (they need to click Authorize in the browser)</w:t>
+        <w:t>9. Step-by-Step: Deploy to Azure (Production)</w:t>
       </w:r>
     </w:p>
     <w:p>
@@ -3094,22 +3636,102 @@
         <w:pStyle w:val="Heading2"/>
       </w:pPr>
       <w:r>
-        <w:t>Step 1: Verify your .env is set for production</w:t>
-      </w:r>
-    </w:p>
-    <w:p>
-      <w:r>
-        <w:t>In the VS Code terminal, type:</w:t>
-        <w:br/>
-        <w:br/>
-        <w:t xml:space="preserve">    python -c "from config.settings import Settings; s = Settings(); print('Base URL:', s.QBO_BASE_URL); print('Client ID starts with:', s.QBO_CLIENT_ID[:8])"</w:t>
-        <w:br/>
-        <w:br/>
-        <w:t>Verify that:</w:t>
-        <w:br/>
-        <w:t xml:space="preserve">    - Base URL shows https://quickbooks.api.intuit.com (NOT sandbox-quickbooks)</w:t>
-        <w:br/>
-        <w:t xml:space="preserve">    - Client ID starts with the first few characters of your Production Client ID</w:t>
+        <w:t>Step 1: Create Azure resources</w:t>
+      </w:r>
+    </w:p>
+    <w:p>
+      <w:r>
+        <w:t># Login to Azure</w:t>
+        <w:br/>
+        <w:t>az login</w:t>
+        <w:br/>
+        <w:br/>
+        <w:t># Create resource group</w:t>
+        <w:br/>
+        <w:t>az group create --name rg-bayshore-qbo-pipeline --location eastus</w:t>
+        <w:br/>
+        <w:br/>
+        <w:t># Create Azure SQL Server</w:t>
+        <w:br/>
+        <w:t>az sql server create \</w:t>
+        <w:br/>
+        <w:t xml:space="preserve">    --name bayshore-qbo-sql \</w:t>
+        <w:br/>
+        <w:t xml:space="preserve">    --resource-group rg-bayshore-qbo-pipeline \</w:t>
+        <w:br/>
+        <w:t xml:space="preserve">    --location eastus \</w:t>
+        <w:br/>
+        <w:t xml:space="preserve">    --admin-user bayshore_admin \</w:t>
+        <w:br/>
+        <w:t xml:space="preserve">    --admin-password &lt;CHOOSE_STRONG_PASSWORD&gt;</w:t>
+        <w:br/>
+        <w:br/>
+        <w:t># Create Azure SQL Database (Serverless, auto-pause after 60 min)</w:t>
+        <w:br/>
+        <w:t>az sql db create \</w:t>
+        <w:br/>
+        <w:t xml:space="preserve">    --resource-group rg-bayshore-qbo-pipeline \</w:t>
+        <w:br/>
+        <w:t xml:space="preserve">    --server bayshore-qbo-sql \</w:t>
+        <w:br/>
+        <w:t xml:space="preserve">    --name qbo-warehouse \</w:t>
+        <w:br/>
+        <w:t xml:space="preserve">    --compute-model Serverless \</w:t>
+        <w:br/>
+        <w:t xml:space="preserve">    --edition GeneralPurpose \</w:t>
+        <w:br/>
+        <w:t xml:space="preserve">    --family Gen5 \</w:t>
+        <w:br/>
+        <w:t xml:space="preserve">    --min-capacity 0.5 \</w:t>
+        <w:br/>
+        <w:t xml:space="preserve">    --capacity 1 \</w:t>
+        <w:br/>
+        <w:t xml:space="preserve">    --auto-pause-delay 60</w:t>
+        <w:br/>
+        <w:br/>
+        <w:t># Create Key Vault</w:t>
+        <w:br/>
+        <w:t>az keyvault create \</w:t>
+        <w:br/>
+        <w:t xml:space="preserve">    --name kv-bayshore-qbo \</w:t>
+        <w:br/>
+        <w:t xml:space="preserve">    --resource-group rg-bayshore-qbo-pipeline \</w:t>
+        <w:br/>
+        <w:t xml:space="preserve">    --location eastus</w:t>
+        <w:br/>
+        <w:br/>
+        <w:t># Create Storage Account</w:t>
+        <w:br/>
+        <w:t>az storage account create \</w:t>
+        <w:br/>
+        <w:t xml:space="preserve">    --name stbayshoreetl \</w:t>
+        <w:br/>
+        <w:t xml:space="preserve">    --resource-group rg-bayshore-qbo-pipeline \</w:t>
+        <w:br/>
+        <w:t xml:space="preserve">    --location eastus \</w:t>
+        <w:br/>
+        <w:t xml:space="preserve">    --sku Standard_LRS</w:t>
+        <w:br/>
+        <w:br/>
+        <w:t># Create Function App</w:t>
+        <w:br/>
+        <w:t>az functionapp create \</w:t>
+        <w:br/>
+        <w:t xml:space="preserve">    --name func-bayshore-qbo-etl \</w:t>
+        <w:br/>
+        <w:t xml:space="preserve">    --resource-group rg-bayshore-qbo-pipeline \</w:t>
+        <w:br/>
+        <w:t xml:space="preserve">    --consumption-plan-location eastus \</w:t>
+        <w:br/>
+        <w:t xml:space="preserve">    --runtime python \</w:t>
+        <w:br/>
+        <w:t xml:space="preserve">    --runtime-version 3.12 \</w:t>
+        <w:br/>
+        <w:t xml:space="preserve">    --functions-version 4 \</w:t>
+        <w:br/>
+        <w:t xml:space="preserve">    --storage-account stbayshoreetl \</w:t>
+        <w:br/>
+        <w:t xml:space="preserve">    --os-type linux</w:t>
       </w:r>
     </w:p>
     <w:p>
@@ -3117,35 +3739,34 @@
         <w:pStyle w:val="Heading2"/>
       </w:pPr>
       <w:r>
-        <w:t>Step 2: Initialize the database and onboard the client</w:t>
-      </w:r>
-    </w:p>
-    <w:p>
-      <w:r>
-        <w:t>In the VS Code terminal, type:</w:t>
-        <w:br/>
-        <w:br/>
-        <w:t xml:space="preserve">    python scripts/onboard_client.py --client-id tampa_fence --name "Tampa Fence" --industry "Fencing / Construction" --init-db</w:t>
-      </w:r>
-    </w:p>
-    <w:p>
-      <w:r>
-        <w:t>This will:</w:t>
-        <w:br/>
-        <w:t xml:space="preserve">    1. Create the SQLite database (data/dev.db) with all star-schema tables</w:t>
-        <w:br/>
-        <w:t xml:space="preserve">    2. Populate the date dimension table (dim_date) with dates from 2020-2030</w:t>
-        <w:br/>
-        <w:t xml:space="preserve">    3. Open your browser to Intuit's authorization page</w:t>
-        <w:br/>
-        <w:t xml:space="preserve">    4. Tampa Fence's owner logs into THEIR QuickBooks account and clicks 'Authorize'</w:t>
-        <w:br/>
-        <w:t xml:space="preserve">    5. The callback stores access + refresh tokens in data/tokens/tampa_fence.json</w:t>
-        <w:br/>
-        <w:t xml:space="preserve">    6. The client is registered in config/clients.json</w:t>
-        <w:br/>
-        <w:br/>
-        <w:t>If you see "Authorization successful!" in the browser and "Tokens stored successfully" in the terminal, it worked!</w:t>
+        <w:t>Step 2: Configure the Function App settings</w:t>
+      </w:r>
+    </w:p>
+    <w:p>
+      <w:r>
+        <w:t xml:space="preserve">    az functionapp config appsettings set \</w:t>
+        <w:br/>
+        <w:t xml:space="preserve">        --name func-bayshore-qbo-etl \</w:t>
+        <w:br/>
+        <w:t xml:space="preserve">        --resource-group rg-bayshore-qbo-pipeline \</w:t>
+        <w:br/>
+        <w:t xml:space="preserve">        --settings \</w:t>
+        <w:br/>
+        <w:t xml:space="preserve">            QBO_CLIENT_ID=&lt;your_production_id&gt; \</w:t>
+        <w:br/>
+        <w:t xml:space="preserve">            QBO_CLIENT_SECRET=&lt;your_production_secret&gt; \</w:t>
+        <w:br/>
+        <w:t xml:space="preserve">            QBO_BASE_URL=https://quickbooks.api.intuit.com \</w:t>
+        <w:br/>
+        <w:t xml:space="preserve">            AZURE_KEY_VAULT_URL=https://kv-bayshore-qbo.vault.azure.net/ \</w:t>
+        <w:br/>
+        <w:t xml:space="preserve">            AZURE_SQL_CONNECTION_STRING='&lt;connection_string&gt;' \</w:t>
+        <w:br/>
+        <w:t xml:space="preserve">            AZURE_STORAGE_CONNECTION_STRING='&lt;storage_conn_string&gt;' \</w:t>
+        <w:br/>
+        <w:t xml:space="preserve">            TOKEN_STORAGE=keyvault \</w:t>
+        <w:br/>
+        <w:t xml:space="preserve">            DB_BACKEND=azure_sql</w:t>
       </w:r>
     </w:p>
     <w:p>
@@ -3153,34 +3774,12 @@
         <w:pStyle w:val="Heading2"/>
       </w:pPr>
       <w:r>
-        <w:t>Step 3: Run the initial data pull</w:t>
-      </w:r>
-    </w:p>
-    <w:p>
-      <w:r>
-        <w:t>In the VS Code terminal, type:</w:t>
-        <w:br/>
-        <w:br/>
-        <w:t xml:space="preserve">    python -m orchestrator.pipeline --client-id tampa_fence</w:t>
-      </w:r>
-    </w:p>
-    <w:p>
-      <w:r>
-        <w:t>This extracts all 24 entity tables and 9 reports from Tampa Fence's REAL QuickBooks data, transforms it, and loads it into the local SQLite database at data/dev.db.</w:t>
-        <w:br/>
-        <w:br/>
-        <w:t>You should see log output like:</w:t>
-        <w:br/>
-        <w:t xml:space="preserve">    Extracting entity: Customer... 47 records</w:t>
-        <w:br/>
-        <w:t xml:space="preserve">    Extracting entity: Invoice... 156 records</w:t>
-        <w:br/>
-        <w:t xml:space="preserve">    Extracting entity: Payment... 89 records</w:t>
-        <w:br/>
-        <w:t xml:space="preserve">    etc.</w:t>
-        <w:br/>
-        <w:br/>
-        <w:t>The numbers will reflect Tampa Fence's actual data. This may take 1-5 minutes depending on how much data they have.</w:t>
+        <w:t>Step 3: Run the schema DDL on Azure SQL</w:t>
+      </w:r>
+    </w:p>
+    <w:p>
+      <w:r>
+        <w:t>Connect to Azure SQL using Azure Data Studio or SSMS and run the contents of scripts/create_schema.sql and scripts/populate_dim_date.sql.</w:t>
       </w:r>
     </w:p>
     <w:p>
@@ -3188,27 +3787,14 @@
         <w:pStyle w:val="Heading2"/>
       </w:pPr>
       <w:r>
-        <w:t>Step 4: Verify the data loaded</w:t>
-      </w:r>
-    </w:p>
-    <w:p>
-      <w:r>
-        <w:t>If you installed the SQLite Viewer extension (Section 5.2), you can check the data:</w:t>
-        <w:br/>
-        <w:br/>
-        <w:t xml:space="preserve">    1. In the VS Code Explorer panel, navigate to data/dev.db</w:t>
-        <w:br/>
-        <w:t xml:space="preserve">    2. Click on the file - it opens in the SQLite Viewer</w:t>
-        <w:br/>
-        <w:t xml:space="preserve">    3. You should see all the tables (dim_customer, fact_invoice, etc.)</w:t>
-        <w:br/>
-        <w:t xml:space="preserve">    4. Click on a table to see its rows</w:t>
-        <w:br/>
-        <w:br/>
-        <w:t>Alternatively, you can check from the terminal:</w:t>
-        <w:br/>
-        <w:br/>
-        <w:t xml:space="preserve">    python -c "import sqlite3; conn = sqlite3.connect('data/dev.db'); print(conn.execute('SELECT COUNT(*) FROM fact_invoice').fetchone()[0], 'invoices loaded')"</w:t>
+        <w:t>Step 4: Deploy the Function App</w:t>
+      </w:r>
+    </w:p>
+    <w:p>
+      <w:r>
+        <w:t xml:space="preserve">    cd C:\Users\sbien\bayshore-qbo-pipeline</w:t>
+        <w:br/>
+        <w:t xml:space="preserve">    func azure functionapp publish func-bayshore-qbo-etl --python</w:t>
       </w:r>
     </w:p>
     <w:p>
@@ -3216,20 +3802,37 @@
         <w:pStyle w:val="Heading2"/>
       </w:pPr>
       <w:r>
-        <w:t>Step 5: Run the historical backfill (optional)</w:t>
-      </w:r>
-    </w:p>
-    <w:p>
-      <w:r>
-        <w:t>In the VS Code terminal, type:</w:t>
-        <w:br/>
-        <w:br/>
-        <w:t xml:space="preserve">    python scripts/backfill.py --client-id tampa_fence --start-year 2023</w:t>
-      </w:r>
-    </w:p>
-    <w:p>
-      <w:r>
-        <w:t>This pulls P&amp;L, Balance Sheet, and Cash Flow reports for 2023, 2024, 2025, and 2026, giving you historical trend data in Power BI.</w:t>
+        <w:t>Step 5: Migrate tokens to Key Vault</w:t>
+      </w:r>
+    </w:p>
+    <w:p>
+      <w:r>
+        <w:t xml:space="preserve">    az keyvault secret set \</w:t>
+        <w:br/>
+        <w:t xml:space="preserve">        --vault-name kv-bayshore-qbo \</w:t>
+        <w:br/>
+        <w:t xml:space="preserve">        --name tampa-fence-token-data \</w:t>
+        <w:br/>
+        <w:t xml:space="preserve">        --file data/tokens/tampa_fence.json</w:t>
+      </w:r>
+    </w:p>
+    <w:p>
+      <w:pPr>
+        <w:pStyle w:val="Heading2"/>
+      </w:pPr>
+      <w:r>
+        <w:t>Step 6: Publish Power BI to the service</w:t>
+      </w:r>
+    </w:p>
+    <w:p>
+      <w:r>
+        <w:t>1. In Power BI Desktop, update the data source to Azure SQL</w:t>
+        <w:br/>
+        <w:t>2. File &gt; Publish &gt; select the Tampa Fence workspace</w:t>
+        <w:br/>
+        <w:t>3. In Power BI Service, configure scheduled refresh (Settings &gt; Datasets)</w:t>
+        <w:br/>
+        <w:t>4. Set up Row-Level Security roles in the dataset settings</w:t>
       </w:r>
     </w:p>
     <w:p>
@@ -3242,359 +3845,12 @@
         <w:pStyle w:val="Heading1"/>
       </w:pPr>
       <w:r>
-        <w:t>8. Step-by-Step: Build the Power BI Report</w:t>
-      </w:r>
-    </w:p>
-    <w:p>
-      <w:pPr>
-        <w:pStyle w:val="Heading2"/>
-      </w:pPr>
-      <w:r>
-        <w:t>Step 1: Connect Power BI to the database</w:t>
-      </w:r>
-    </w:p>
-    <w:p>
-      <w:r>
-        <w:t>For local development with SQLite:</w:t>
-        <w:br/>
-        <w:t xml:space="preserve">    1. Install the SQLite ODBC driver from http://www.ch-werner.de/sqliteodbc/</w:t>
-        <w:br/>
-        <w:t xml:space="preserve">    2. Open ODBC Data Source Administrator (64-bit)</w:t>
-        <w:br/>
-        <w:t xml:space="preserve">    3. Add a System DSN: Driver = SQLite3 ODBC Driver, Database = full path to data/dev.db</w:t>
-        <w:br/>
-        <w:t xml:space="preserve">    4. In Power BI Desktop: Home &gt; Get Data &gt; ODBC</w:t>
-        <w:br/>
-        <w:t xml:space="preserve">    5. Select your SQLite DSN and load all tables</w:t>
-        <w:br/>
-        <w:br/>
-        <w:t>For production with Azure SQL:</w:t>
-        <w:br/>
-        <w:t xml:space="preserve">    1. In Power BI Desktop: Home &gt; Get Data &gt; Azure SQL Database</w:t>
-        <w:br/>
-        <w:t xml:space="preserve">    2. Server: bayshore-qbo-sql.database.windows.net</w:t>
-        <w:br/>
-        <w:t xml:space="preserve">    3. Database: qbo-warehouse</w:t>
-        <w:br/>
-        <w:t xml:space="preserve">    4. Authentication: Microsoft Account or Azure AD</w:t>
-        <w:br/>
-        <w:t xml:space="preserve">    5. Load all tables</w:t>
-        <w:br/>
-        <w:br/>
-        <w:t>Reference Power Query M scripts are in the powerbi/ folder.</w:t>
-      </w:r>
-    </w:p>
-    <w:p>
-      <w:pPr>
-        <w:pStyle w:val="Heading2"/>
-      </w:pPr>
-      <w:r>
-        <w:t>Step 2: Set up the data model relationships</w:t>
-      </w:r>
-    </w:p>
-    <w:p>
-      <w:r>
-        <w:t>In Power BI Desktop, go to Model view and create the relationships (all are Many-to-One, single direction).</w:t>
-        <w:br/>
-        <w:br/>
-        <w:t>Important: Mark dim_date as the Date Table (right-click dim_date &gt; Mark as Date Table &gt; select full_date column).</w:t>
-      </w:r>
-    </w:p>
-    <w:p>
-      <w:pPr>
-        <w:pStyle w:val="Heading2"/>
-      </w:pPr>
-      <w:r>
-        <w:t>Step 3: Create DAX measures</w:t>
-      </w:r>
-    </w:p>
-    <w:p>
-      <w:r>
-        <w:t>Open the file powerbi/dax_measures.dax. For each measure:</w:t>
-        <w:br/>
-        <w:t xml:space="preserve">    1. In Power BI Desktop, click on the fact_invoice table (or create a Measures table)</w:t>
-        <w:br/>
-        <w:t xml:space="preserve">    2. Go to Modeling &gt; New Measure</w:t>
-        <w:br/>
-        <w:t xml:space="preserve">    3. Paste the DAX formula</w:t>
-        <w:br/>
-        <w:t xml:space="preserve">    4. Set the Display Folder in Properties (e.g., 'Revenue', 'AR', 'Profitability')</w:t>
-        <w:br/>
-        <w:br/>
-        <w:t>There are 45+ measures organized into 8 display folders.</w:t>
-      </w:r>
-    </w:p>
-    <w:p>
-      <w:pPr>
-        <w:pStyle w:val="Heading2"/>
-      </w:pPr>
-      <w:r>
-        <w:t>Step 4: Build the report pages</w:t>
-      </w:r>
-    </w:p>
-    <w:p>
-      <w:r>
-        <w:t>See Section 12 for detailed page-by-page layout specifications.</w:t>
-      </w:r>
-    </w:p>
-    <w:p>
-      <w:pPr>
-        <w:pStyle w:val="Heading2"/>
-      </w:pPr>
-      <w:r>
-        <w:t>Step 5: Save as a template (.pbit)</w:t>
-      </w:r>
-    </w:p>
-    <w:p>
-      <w:r>
-        <w:t>Once the report is built:</w:t>
-        <w:br/>
-        <w:t xml:space="preserve">    1. File &gt; Save As &gt; Power BI Template (.pbit)</w:t>
-        <w:br/>
-        <w:t xml:space="preserve">    2. Save as 'Bayshore_QBO_Template.pbit'</w:t>
-        <w:br/>
-        <w:t xml:space="preserve">    3. This template can be reused for every new client</w:t>
-        <w:br/>
-        <w:t xml:space="preserve">    4. When opening the template, Power BI will prompt for connection parameters</w:t>
-      </w:r>
-    </w:p>
-    <w:p>
-      <w:r>
-        <w:br w:type="page"/>
-      </w:r>
-    </w:p>
-    <w:p>
-      <w:pPr>
-        <w:pStyle w:val="Heading1"/>
-      </w:pPr>
-      <w:r>
-        <w:t>9. Step-by-Step: Deploy to Azure (Production)</w:t>
-      </w:r>
-    </w:p>
-    <w:p>
-      <w:pPr>
-        <w:pStyle w:val="Heading2"/>
-      </w:pPr>
-      <w:r>
-        <w:t>Step 1: Create Azure resources</w:t>
-      </w:r>
-    </w:p>
-    <w:p>
-      <w:r>
-        <w:t># Login to Azure</w:t>
-        <w:br/>
-        <w:t>az login</w:t>
-        <w:br/>
-        <w:br/>
-        <w:t># Create resource group</w:t>
-        <w:br/>
-        <w:t>az group create --name rg-bayshore-qbo-pipeline --location eastus</w:t>
-        <w:br/>
-        <w:br/>
-        <w:t># Create Azure SQL Server</w:t>
-        <w:br/>
-        <w:t>az sql server create \</w:t>
-        <w:br/>
-        <w:t xml:space="preserve">    --name bayshore-qbo-sql \</w:t>
-        <w:br/>
-        <w:t xml:space="preserve">    --resource-group rg-bayshore-qbo-pipeline \</w:t>
-        <w:br/>
-        <w:t xml:space="preserve">    --location eastus \</w:t>
-        <w:br/>
-        <w:t xml:space="preserve">    --admin-user bayshore_admin \</w:t>
-        <w:br/>
-        <w:t xml:space="preserve">    --admin-password &lt;CHOOSE_STRONG_PASSWORD&gt;</w:t>
-        <w:br/>
-        <w:br/>
-        <w:t># Create Azure SQL Database (Serverless, auto-pause after 60 min)</w:t>
-        <w:br/>
-        <w:t>az sql db create \</w:t>
-        <w:br/>
-        <w:t xml:space="preserve">    --resource-group rg-bayshore-qbo-pipeline \</w:t>
-        <w:br/>
-        <w:t xml:space="preserve">    --server bayshore-qbo-sql \</w:t>
-        <w:br/>
-        <w:t xml:space="preserve">    --name qbo-warehouse \</w:t>
-        <w:br/>
-        <w:t xml:space="preserve">    --compute-model Serverless \</w:t>
-        <w:br/>
-        <w:t xml:space="preserve">    --edition GeneralPurpose \</w:t>
-        <w:br/>
-        <w:t xml:space="preserve">    --family Gen5 \</w:t>
-        <w:br/>
-        <w:t xml:space="preserve">    --min-capacity 0.5 \</w:t>
-        <w:br/>
-        <w:t xml:space="preserve">    --capacity 1 \</w:t>
-        <w:br/>
-        <w:t xml:space="preserve">    --auto-pause-delay 60</w:t>
-        <w:br/>
-        <w:br/>
-        <w:t># Create Key Vault</w:t>
-        <w:br/>
-        <w:t>az keyvault create \</w:t>
-        <w:br/>
-        <w:t xml:space="preserve">    --name kv-bayshore-qbo \</w:t>
-        <w:br/>
-        <w:t xml:space="preserve">    --resource-group rg-bayshore-qbo-pipeline \</w:t>
-        <w:br/>
-        <w:t xml:space="preserve">    --location eastus</w:t>
-        <w:br/>
-        <w:br/>
-        <w:t># Create Storage Account</w:t>
-        <w:br/>
-        <w:t>az storage account create \</w:t>
-        <w:br/>
-        <w:t xml:space="preserve">    --name stbayshoreetl \</w:t>
-        <w:br/>
-        <w:t xml:space="preserve">    --resource-group rg-bayshore-qbo-pipeline \</w:t>
-        <w:br/>
-        <w:t xml:space="preserve">    --location eastus \</w:t>
-        <w:br/>
-        <w:t xml:space="preserve">    --sku Standard_LRS</w:t>
-        <w:br/>
-        <w:br/>
-        <w:t># Create Function App</w:t>
-        <w:br/>
-        <w:t>az functionapp create \</w:t>
-        <w:br/>
-        <w:t xml:space="preserve">    --name func-bayshore-qbo-etl \</w:t>
-        <w:br/>
-        <w:t xml:space="preserve">    --resource-group rg-bayshore-qbo-pipeline \</w:t>
-        <w:br/>
-        <w:t xml:space="preserve">    --consumption-plan-location eastus \</w:t>
-        <w:br/>
-        <w:t xml:space="preserve">    --runtime python \</w:t>
-        <w:br/>
-        <w:t xml:space="preserve">    --runtime-version 3.12 \</w:t>
-        <w:br/>
-        <w:t xml:space="preserve">    --functions-version 4 \</w:t>
-        <w:br/>
-        <w:t xml:space="preserve">    --storage-account stbayshoreetl \</w:t>
-        <w:br/>
-        <w:t xml:space="preserve">    --os-type linux</w:t>
-      </w:r>
-    </w:p>
-    <w:p>
-      <w:pPr>
-        <w:pStyle w:val="Heading2"/>
-      </w:pPr>
-      <w:r>
-        <w:t>Step 2: Configure the Function App settings</w:t>
-      </w:r>
-    </w:p>
-    <w:p>
-      <w:r>
-        <w:t>Set the environment variables in the Function App:</w:t>
-        <w:br/>
-        <w:br/>
-        <w:t xml:space="preserve">    az functionapp config appsettings set \</w:t>
-        <w:br/>
-        <w:t xml:space="preserve">        --name func-bayshore-qbo-etl \</w:t>
-        <w:br/>
-        <w:t xml:space="preserve">        --resource-group rg-bayshore-qbo-pipeline \</w:t>
-        <w:br/>
-        <w:t xml:space="preserve">        --settings \</w:t>
-        <w:br/>
-        <w:t xml:space="preserve">            QBO_CLIENT_ID=&lt;your_production_id&gt; \</w:t>
-        <w:br/>
-        <w:t xml:space="preserve">            QBO_CLIENT_SECRET=&lt;your_production_secret&gt; \</w:t>
-        <w:br/>
-        <w:t xml:space="preserve">            AZURE_KEY_VAULT_URL=https://kv-bayshore-qbo.vault.azure.net/ \</w:t>
-        <w:br/>
-        <w:t xml:space="preserve">            AZURE_SQL_CONNECTION_STRING='&lt;connection_string&gt;' \</w:t>
-        <w:br/>
-        <w:t xml:space="preserve">            AZURE_STORAGE_CONNECTION_STRING='&lt;storage_conn_string&gt;' \</w:t>
-        <w:br/>
-        <w:t xml:space="preserve">            TOKEN_STORAGE=keyvault \</w:t>
-        <w:br/>
-        <w:t xml:space="preserve">            DB_BACKEND=azure_sql</w:t>
-      </w:r>
-    </w:p>
-    <w:p>
-      <w:pPr>
-        <w:pStyle w:val="Heading2"/>
-      </w:pPr>
-      <w:r>
-        <w:t>Step 3: Run the schema DDL on Azure SQL</w:t>
-      </w:r>
-    </w:p>
-    <w:p>
-      <w:r>
-        <w:t>Connect to Azure SQL using Azure Data Studio or SSMS and run the contents of scripts/create_schema.sql and scripts/populate_dim_date.sql. Note: for Azure SQL, you may need to convert the SQLite-compatible syntax to T-SQL (replace TEXT with NVARCHAR(MAX), REAL with DECIMAL(18,2), INTEGER with INT).</w:t>
-      </w:r>
-    </w:p>
-    <w:p>
-      <w:pPr>
-        <w:pStyle w:val="Heading2"/>
-      </w:pPr>
-      <w:r>
-        <w:t>Step 4: Deploy the Function App</w:t>
-      </w:r>
-    </w:p>
-    <w:p>
-      <w:r>
-        <w:t>cd C:\Users\sbien\bayshore-qbo-pipeline</w:t>
-        <w:br/>
-        <w:t>func azure functionapp publish func-bayshore-qbo-etl --python</w:t>
-      </w:r>
-    </w:p>
-    <w:p>
-      <w:pPr>
-        <w:pStyle w:val="Heading2"/>
-      </w:pPr>
-      <w:r>
-        <w:t>Step 5: Migrate tokens to Key Vault</w:t>
-      </w:r>
-    </w:p>
-    <w:p>
-      <w:r>
-        <w:t>The local token files need to be migrated to Azure Key Vault:</w:t>
-        <w:br/>
-        <w:br/>
-        <w:t xml:space="preserve">    az keyvault secret set \</w:t>
-        <w:br/>
-        <w:t xml:space="preserve">        --vault-name kv-bayshore-qbo \</w:t>
-        <w:br/>
-        <w:t xml:space="preserve">        --name tampa-fence-token-data \</w:t>
-        <w:br/>
-        <w:t xml:space="preserve">        --file data/tokens/tampa_fence.json</w:t>
-      </w:r>
-    </w:p>
-    <w:p>
-      <w:pPr>
-        <w:pStyle w:val="Heading2"/>
-      </w:pPr>
-      <w:r>
-        <w:t>Step 6: Publish Power BI to the service</w:t>
-      </w:r>
-    </w:p>
-    <w:p>
-      <w:r>
-        <w:t>1. In Power BI Desktop, update the data source to Azure SQL</w:t>
-        <w:br/>
-        <w:t>2. File &gt; Publish &gt; select the Tampa Fence workspace</w:t>
-        <w:br/>
-        <w:t>3. In Power BI Service, configure scheduled refresh (Settings &gt; Datasets)</w:t>
-        <w:br/>
-        <w:t>4. Set up Row-Level Security roles in the dataset settings</w:t>
-      </w:r>
-    </w:p>
-    <w:p>
-      <w:r>
-        <w:br w:type="page"/>
-      </w:r>
-    </w:p>
-    <w:p>
-      <w:pPr>
-        <w:pStyle w:val="Heading1"/>
-      </w:pPr>
-      <w:r>
         <w:t>10. Step-by-Step: Add a New Client</w:t>
       </w:r>
     </w:p>
     <w:p>
       <w:r>
-        <w:t>Once the pipeline is running for Tampa Fence, adding a new client takes ~15 minutes. Make sure your .env is set to Production (Section 6.6).</w:t>
+        <w:t>Once the pipeline is running for Tampa Fence, adding a new client takes ~15 minutes. Make sure your .env is set to Production (Section 7.4).</w:t>
       </w:r>
     </w:p>
     <w:p>
@@ -4729,12 +4985,12 @@
         <w:pStyle w:val="Heading3"/>
       </w:pPr>
       <w:r>
-        <w:t>OAuth authorization fails: 'redirect_uri is invalid'</w:t>
-      </w:r>
-    </w:p>
-    <w:p>
-      <w:r>
-        <w:t>This means the redirect URI your code is sending doesn't match what's registered in the Intuit Developer Portal. Fix: Go to developer.intuit.com &gt; Your App &gt; Keys &amp; credentials &gt; click the correct tab (Development or Production, matching your .env keys) &gt; add http://localhost:8080/callback to the Redirect URIs section &gt; Save. The URI must match EXACTLY (no trailing slash, correct http vs https, correct port).</w:t>
+        <w:t>OAuth error: 'redirect_uri is invalid'</w:t>
+      </w:r>
+    </w:p>
+    <w:p>
+      <w:r>
+        <w:t>The redirect URI your code is sending doesn't match what's registered in the Intuit Developer Portal. Fix: Go to developer.intuit.com &gt; Your App &gt; Keys &amp; credentials &gt; click the correct tab (Development for sandbox, Production for real data) &gt; Redirect URIs section &gt; add http://localhost:8080/callback &gt; Save. The URI must match EXACTLY and be under the correct tab.</w:t>
       </w:r>
     </w:p>
     <w:p>
@@ -4742,12 +4998,25 @@
         <w:pStyle w:val="Heading3"/>
       </w:pPr>
       <w:r>
+        <w:t>Getting sandbox/fake data instead of real client data</w:t>
+      </w:r>
+    </w:p>
+    <w:p>
+      <w:r>
+        <w:t>You're using Development (sandbox) credentials. Switch to Production: update QBO_CLIENT_ID and QBO_CLIENT_SECRET to the Production values, and change QBO_BASE_URL to https://quickbooks.api.intuit.com (remove "sandbox-"). See Section 7.4. Re-onboard the client after switching.</w:t>
+      </w:r>
+    </w:p>
+    <w:p>
+      <w:pPr>
+        <w:pStyle w:val="Heading3"/>
+      </w:pPr>
+      <w:r>
         <w:t>OAuth authorization fails or times out</w:t>
       </w:r>
     </w:p>
     <w:p>
       <w:r>
-        <w:t>Ensure QBO_CLIENT_ID and QBO_CLIENT_SECRET in .env match your Intuit app AND that they're from the correct tab (Development for sandbox, Production for real data). Check that the Redirect URI is listed under the SAME tab. Make sure no other process is using port 8080.</w:t>
+        <w:t>Ensure QBO_CLIENT_ID and QBO_CLIENT_SECRET in .env match your Intuit app AND that they're from the correct tab. Make sure no other process is using port 8080.</w:t>
       </w:r>
     </w:p>
     <w:p>
@@ -4755,12 +5024,12 @@
         <w:pStyle w:val="Heading3"/>
       </w:pPr>
       <w:r>
-        <w:t>Getting sandbox/fake data instead of real client data</w:t>
-      </w:r>
-    </w:p>
-    <w:p>
-      <w:r>
-        <w:t>You're using Development (sandbox) credentials. Switch to Production: update QBO_CLIENT_ID and QBO_CLIENT_SECRET to the Production values from the Intuit portal, and change QBO_BASE_URL to https://quickbooks.api.intuit.com (remove "sandbox-"). See Section 6.6 for details. Re-onboard the client after switching.</w:t>
+        <w:t>401/403 errors when pulling QBO data</w:t>
+      </w:r>
+    </w:p>
+    <w:p>
+      <w:r>
+        <w:t>The access token has expired. The pipeline auto-refreshes, but if the refresh token is also expired (101 days), re-authorize: python -m auth.qbo_auth_flow --client-id &lt;id&gt;</w:t>
       </w:r>
     </w:p>
     <w:p>
@@ -4768,14 +5037,12 @@
         <w:pStyle w:val="Heading3"/>
       </w:pPr>
       <w:r>
-        <w:t>401/403 errors when pulling QBO data</w:t>
-      </w:r>
-    </w:p>
-    <w:p>
-      <w:r>
-        <w:t>The access token has expired. The pipeline auto-refreshes, but if the refresh token is also expired (101 days), you need to re-authorize:</w:t>
-        <w:br/>
-        <w:t xml:space="preserve">    python -m auth.qbo_auth_flow --client-id &lt;id&gt;</w:t>
+        <w:t>429 Too Many Requests</w:t>
+      </w:r>
+    </w:p>
+    <w:p>
+      <w:r>
+        <w:t>The rate limiter should prevent this, but if it happens, the retry logic backs off automatically. If persistent, check if another process is also calling the QBO API.</w:t>
       </w:r>
     </w:p>
     <w:p>
@@ -4783,12 +5050,12 @@
         <w:pStyle w:val="Heading3"/>
       </w:pPr>
       <w:r>
-        <w:t>429 Too Many Requests</w:t>
-      </w:r>
-    </w:p>
-    <w:p>
-      <w:r>
-        <w:t>The rate limiter should prevent this, but if it happens, the retry logic will back off automatically. If persistent, check if another process is also calling the QBO API.</w:t>
+        <w:t>Power BI shows no data</w:t>
+      </w:r>
+    </w:p>
+    <w:p>
+      <w:r>
+        <w:t>Verify data exists in the database: open data/dev.db in the SQLite Viewer extension and check that tables like fact_invoice have rows.</w:t>
       </w:r>
     </w:p>
     <w:p>
@@ -4796,12 +5063,12 @@
         <w:pStyle w:val="Heading3"/>
       </w:pPr>
       <w:r>
-        <w:t>Power BI shows no data</w:t>
-      </w:r>
-    </w:p>
-    <w:p>
-      <w:r>
-        <w:t>Verify data exists in the database: open data/dev.db in the SQLite Viewer extension (or a SQLite viewer) and check that tables like fact_invoice have rows. Check that client_id values match between the data and any RLS filters.</w:t>
+        <w:t>Pipeline fails for a specific table</w:t>
+      </w:r>
+    </w:p>
+    <w:p>
+      <w:r>
+        <w:t>Some QBO tables (like Deposit, CreditMemo) may return 0 records if the company doesn't use those features. The pipeline logs a warning and continues.</w:t>
       </w:r>
     </w:p>
     <w:p>
@@ -4809,12 +5076,12 @@
         <w:pStyle w:val="Heading3"/>
       </w:pPr>
       <w:r>
-        <w:t>Pipeline fails for a specific table</w:t>
-      </w:r>
-    </w:p>
-    <w:p>
-      <w:r>
-        <w:t>Some QBO tables (like Deposit, CreditMemo) may return 0 records if the company doesn't use those features. The pipeline logs a warning and continues. Check the logs for the specific error.</w:t>
+        <w:t>Azure Function doesn't trigger</w:t>
+      </w:r>
+    </w:p>
+    <w:p>
+      <w:r>
+        <w:t>Check the timer trigger in the Azure Portal. Verify the CRON expression in function_app.py. Check Application Insights for error logs.</w:t>
       </w:r>
     </w:p>
     <w:p>
@@ -4822,12 +5089,12 @@
         <w:pStyle w:val="Heading3"/>
       </w:pPr>
       <w:r>
-        <w:t>Azure Function doesn't trigger</w:t>
-      </w:r>
-    </w:p>
-    <w:p>
-      <w:r>
-        <w:t>Check the function's timer trigger in the Azure Portal. Verify the CRON expression in function_app.py (0 0 11 * * * = daily at 11:00 UTC). Check Application Insights for error logs.</w:t>
+        <w:t>Azure SQL connection fails from Power BI</w:t>
+      </w:r>
+    </w:p>
+    <w:p>
+      <w:r>
+        <w:t>Ensure the Azure SQL firewall allows your IP. In the Azure Portal: SQL Server &gt; Networking &gt; add your client IP.</w:t>
       </w:r>
     </w:p>
     <w:p>
@@ -4835,12 +5102,12 @@
         <w:pStyle w:val="Heading3"/>
       </w:pPr>
       <w:r>
-        <w:t>Azure SQL connection fails from Power BI</w:t>
-      </w:r>
-    </w:p>
-    <w:p>
-      <w:r>
-        <w:t>Ensure the Azure SQL firewall allows your IP address. In the Azure Portal, go to SQL Server &gt; Networking &gt; add your client IP. If using Power BI Service for scheduled refresh, install and configure the On-Premises Data Gateway.</w:t>
+        <w:t>VS Code: 'python is not recognized'</w:t>
+      </w:r>
+    </w:p>
+    <w:p>
+      <w:r>
+        <w:t>Python is not on your system PATH. Try 'python3'. If that fails, reinstall Python from python.org and check 'Add Python to PATH'. Restart VS Code.</w:t>
       </w:r>
     </w:p>
     <w:p>
@@ -4848,12 +5115,14 @@
         <w:pStyle w:val="Heading3"/>
       </w:pPr>
       <w:r>
-        <w:t>VS Code terminal shows 'python is not recognized'</w:t>
-      </w:r>
-    </w:p>
-    <w:p>
-      <w:r>
-        <w:t>Python is not on your system PATH. Try 'python3' instead. If that also fails, reinstall Python from https://www.python.org/downloads/ and check 'Add Python to PATH' during installation. Restart VS Code after installing.</w:t>
+        <w:t>VS Code: 'execution of scripts is disabled'</w:t>
+      </w:r>
+    </w:p>
+    <w:p>
+      <w:r>
+        <w:t>Run: Set-ExecutionPolicy -ExecutionPolicy RemoteSigned -Scope CurrentUser</w:t>
+        <w:br/>
+        <w:t>Type 'Y' when prompted. Then try activating the virtual environment again.</w:t>
       </w:r>
     </w:p>
     <w:p>
@@ -4861,16 +5130,12 @@
         <w:pStyle w:val="Heading3"/>
       </w:pPr>
       <w:r>
-        <w:t>VS Code terminal shows 'execution of scripts is disabled'</w:t>
-      </w:r>
-    </w:p>
-    <w:p>
-      <w:r>
-        <w:t>Run this command in the VS Code terminal:</w:t>
-        <w:br/>
-        <w:t xml:space="preserve">    Set-ExecutionPolicy -ExecutionPolicy RemoteSigned -Scope CurrentUser</w:t>
-        <w:br/>
-        <w:t>Type 'Y' when prompted. Then try activating the virtual environment again.</w:t>
+        <w:t>pip install fails with permission errors</w:t>
+      </w:r>
+    </w:p>
+    <w:p>
+      <w:r>
+        <w:t>Make sure your virtual environment is active ((.venv) in the terminal prompt). If not, run: .venv\Scripts\activate</w:t>
       </w:r>
     </w:p>
     <w:p>
@@ -4878,12 +5143,12 @@
         <w:pStyle w:val="Heading3"/>
       </w:pPr>
       <w:r>
-        <w:t>pip install fails with permission errors</w:t>
-      </w:r>
-    </w:p>
-    <w:p>
-      <w:r>
-        <w:t>Make sure your virtual environment is activated (you should see (.venv) in the terminal prompt). If it's not activated, run: .venv\Scripts\activate</w:t>
+        <w:t>ModuleNotFoundError when running the pipeline</w:t>
+      </w:r>
+    </w:p>
+    <w:p>
+      <w:r>
+        <w:t>A required package isn't installed. Verify: virtual env is active, you ran pip install -r requirements.txt, and your terminal is in the project folder.</w:t>
       </w:r>
     </w:p>
     <w:p>
@@ -4891,31 +5156,12 @@
         <w:pStyle w:val="Heading3"/>
       </w:pPr>
       <w:r>
-        <w:t>ModuleNotFoundError when running the pipeline</w:t>
-      </w:r>
-    </w:p>
-    <w:p>
-      <w:r>
-        <w:t>This means a required package isn't installed. Make sure:</w:t>
-        <w:br/>
-        <w:t xml:space="preserve">    1. Your virtual environment is active ((.venv) in the prompt)</w:t>
-        <w:br/>
-        <w:t xml:space="preserve">    2. You ran: pip install -r requirements.txt</w:t>
-        <w:br/>
-        <w:t xml:space="preserve">    3. Your terminal is in the project folder (C:\Users\sbien\bayshore-qbo-pipeline)</w:t>
-      </w:r>
-    </w:p>
-    <w:p>
-      <w:pPr>
-        <w:pStyle w:val="Heading3"/>
-      </w:pPr>
-      <w:r>
         <w:t>Client authorized the wrong QuickBooks company</w:t>
       </w:r>
     </w:p>
     <w:p>
       <w:r>
-        <w:t>If the client has multiple QBO companies and picked the wrong one, delete their token file (data/tokens/&lt;client_id&gt;.json), remove their entry from config/clients.json, and re-run the onboard script. Have them select the correct company when Intuit asks.</w:t>
+        <w:t>Delete their token file (data/tokens/&lt;client_id&gt;.json), remove their entry from config/clients.json, and re-run the onboard script. Have them select the correct company.</w:t>
       </w:r>
     </w:p>
     <w:sectPr>

</xml_diff>